<commit_message>
Foi terminada a documentação e a mostragem das sprints.
</commit_message>
<xml_diff>
--- a/Sprint Becklog.docx
+++ b/Sprint Becklog.docx
@@ -28,12 +28,14 @@
         <w:rPr>
           <w:rFonts w:ascii="Arial" w:hAnsi="Arial" w:cs="Arial"/>
           <w:b/>
-        </w:rPr>
-      </w:pPr>
-      <w:r>
-        <w:rPr>
-          <w:rFonts w:ascii="Arial" w:hAnsi="Arial" w:cs="Arial"/>
-          <w:b/>
+          <w:sz w:val="24"/>
+        </w:rPr>
+      </w:pPr>
+      <w:r>
+        <w:rPr>
+          <w:rFonts w:ascii="Arial" w:hAnsi="Arial" w:cs="Arial"/>
+          <w:b/>
+          <w:sz w:val="24"/>
         </w:rPr>
         <w:t xml:space="preserve">Sprint </w:t>
       </w:r>
@@ -42,6 +44,7 @@
         <w:rPr>
           <w:rFonts w:ascii="Arial" w:hAnsi="Arial" w:cs="Arial"/>
           <w:b/>
+          <w:sz w:val="24"/>
         </w:rPr>
         <w:t>1</w:t>
       </w:r>
@@ -51,11 +54,13 @@
       <w:pPr>
         <w:rPr>
           <w:rFonts w:ascii="Arial" w:hAnsi="Arial" w:cs="Arial"/>
-        </w:rPr>
-      </w:pPr>
-      <w:r>
-        <w:rPr>
-          <w:rFonts w:ascii="Arial" w:hAnsi="Arial" w:cs="Arial"/>
+          <w:sz w:val="24"/>
+        </w:rPr>
+      </w:pPr>
+      <w:r>
+        <w:rPr>
+          <w:rFonts w:ascii="Arial" w:hAnsi="Arial" w:cs="Arial"/>
+          <w:sz w:val="24"/>
         </w:rPr>
         <w:t xml:space="preserve">Cadastro de clientes: contém as especificações de cada cliente, como </w:t>
       </w:r>
@@ -64,6 +69,7 @@
       <w:r>
         <w:rPr>
           <w:rFonts w:ascii="Arial" w:hAnsi="Arial" w:cs="Arial"/>
+          <w:sz w:val="24"/>
         </w:rPr>
         <w:t>cpf</w:t>
       </w:r>
@@ -72,6 +78,7 @@
       <w:r>
         <w:rPr>
           <w:rFonts w:ascii="Arial" w:hAnsi="Arial" w:cs="Arial"/>
+          <w:sz w:val="24"/>
         </w:rPr>
         <w:t xml:space="preserve">, </w:t>
       </w:r>
@@ -79,6 +86,7 @@
       <w:r>
         <w:rPr>
           <w:rFonts w:ascii="Arial" w:hAnsi="Arial" w:cs="Arial"/>
+          <w:sz w:val="24"/>
         </w:rPr>
         <w:t>rg</w:t>
       </w:r>
@@ -86,6 +94,7 @@
       <w:r>
         <w:rPr>
           <w:rFonts w:ascii="Arial" w:hAnsi="Arial" w:cs="Arial"/>
+          <w:sz w:val="24"/>
         </w:rPr>
         <w:t>, telefone, nome, endereço, tipo de cliente.</w:t>
       </w:r>
@@ -94,11 +103,13 @@
       <w:pPr>
         <w:rPr>
           <w:rFonts w:ascii="Arial" w:hAnsi="Arial" w:cs="Arial"/>
-        </w:rPr>
-      </w:pPr>
-      <w:r>
-        <w:rPr>
-          <w:rFonts w:ascii="Arial" w:hAnsi="Arial" w:cs="Arial"/>
+          <w:sz w:val="24"/>
+        </w:rPr>
+      </w:pPr>
+      <w:r>
+        <w:rPr>
+          <w:rFonts w:ascii="Arial" w:hAnsi="Arial" w:cs="Arial"/>
+          <w:sz w:val="24"/>
         </w:rPr>
         <w:t xml:space="preserve">Cadastro de funcionários: vai ser criado o cadastro com os seguintes itens como: nome do funcionário, número da carteira de trabalho, </w:t>
       </w:r>
@@ -107,6 +118,7 @@
       <w:r>
         <w:rPr>
           <w:rFonts w:ascii="Arial" w:hAnsi="Arial" w:cs="Arial"/>
+          <w:sz w:val="24"/>
         </w:rPr>
         <w:t>cpf</w:t>
       </w:r>
@@ -115,6 +127,7 @@
       <w:r>
         <w:rPr>
           <w:rFonts w:ascii="Arial" w:hAnsi="Arial" w:cs="Arial"/>
+          <w:sz w:val="24"/>
         </w:rPr>
         <w:t xml:space="preserve">, </w:t>
       </w:r>
@@ -122,6 +135,7 @@
       <w:r>
         <w:rPr>
           <w:rFonts w:ascii="Arial" w:hAnsi="Arial" w:cs="Arial"/>
+          <w:sz w:val="24"/>
         </w:rPr>
         <w:t>rg</w:t>
       </w:r>
@@ -129,30 +143,2204 @@
       <w:r>
         <w:rPr>
           <w:rFonts w:ascii="Arial" w:hAnsi="Arial" w:cs="Arial"/>
-        </w:rPr>
-        <w:t>, e</w:t>
+          <w:sz w:val="24"/>
+        </w:rPr>
+        <w:t xml:space="preserve">, endereço, </w:t>
+      </w:r>
+      <w:proofErr w:type="spellStart"/>
+      <w:r>
+        <w:rPr>
+          <w:rFonts w:ascii="Arial" w:hAnsi="Arial" w:cs="Arial"/>
+          <w:sz w:val="24"/>
+        </w:rPr>
+        <w:t>cep</w:t>
+      </w:r>
+      <w:proofErr w:type="spellEnd"/>
+      <w:r>
+        <w:rPr>
+          <w:rFonts w:ascii="Arial" w:hAnsi="Arial" w:cs="Arial"/>
+          <w:sz w:val="24"/>
+        </w:rPr>
+        <w:t xml:space="preserve">, telefone, data de nascimento, estado. </w:t>
+      </w:r>
+    </w:p>
+    <w:tbl>
+      <w:tblPr>
+        <w:tblW w:w="4380" w:type="dxa"/>
+        <w:jc w:val="center"/>
+        <w:tblInd w:w="55" w:type="dxa"/>
+        <w:tblCellMar>
+          <w:left w:w="70" w:type="dxa"/>
+          <w:right w:w="70" w:type="dxa"/>
+        </w:tblCellMar>
+        <w:tblLook w:val="04A0" w:firstRow="1" w:lastRow="0" w:firstColumn="1" w:lastColumn="0" w:noHBand="0" w:noVBand="1"/>
+      </w:tblPr>
+      <w:tblGrid>
+        <w:gridCol w:w="1431"/>
+        <w:gridCol w:w="1118"/>
+        <w:gridCol w:w="811"/>
+        <w:gridCol w:w="1020"/>
+      </w:tblGrid>
+      <w:tr>
+        <w:trPr>
+          <w:trHeight w:val="600"/>
+          <w:jc w:val="center"/>
+        </w:trPr>
+        <w:tc>
+          <w:tcPr>
+            <w:tcW w:w="1483" w:type="dxa"/>
+            <w:tcBorders>
+              <w:top w:val="single" w:sz="4" w:space="0" w:color="auto"/>
+              <w:left w:val="single" w:sz="4" w:space="0" w:color="auto"/>
+              <w:bottom w:val="single" w:sz="4" w:space="0" w:color="auto"/>
+              <w:right w:val="single" w:sz="4" w:space="0" w:color="auto"/>
+            </w:tcBorders>
+            <w:shd w:val="clear" w:color="auto" w:fill="auto"/>
+            <w:vAlign w:val="bottom"/>
+            <w:hideMark/>
+          </w:tcPr>
+          <w:p>
+            <w:pPr>
+              <w:spacing w:after="0" w:line="240" w:lineRule="auto"/>
+              <w:rPr>
+                <w:rFonts w:ascii="Arial" w:eastAsia="Times New Roman" w:hAnsi="Arial" w:cs="Arial"/>
+                <w:b/>
+                <w:bCs/>
+                <w:color w:val="000000"/>
+                <w:lang w:eastAsia="pt-BR"/>
+              </w:rPr>
+            </w:pPr>
+            <w:r>
+              <w:rPr>
+                <w:rFonts w:ascii="Arial" w:eastAsia="Times New Roman" w:hAnsi="Arial" w:cs="Arial"/>
+                <w:b/>
+                <w:bCs/>
+                <w:color w:val="000000"/>
+                <w:lang w:eastAsia="pt-BR"/>
+              </w:rPr>
+              <w:t>Descrição</w:t>
+            </w:r>
+          </w:p>
+        </w:tc>
+        <w:tc>
+          <w:tcPr>
+            <w:tcW w:w="1008" w:type="dxa"/>
+            <w:tcBorders>
+              <w:top w:val="single" w:sz="4" w:space="0" w:color="auto"/>
+              <w:left w:val="nil"/>
+              <w:bottom w:val="single" w:sz="4" w:space="0" w:color="auto"/>
+              <w:right w:val="single" w:sz="4" w:space="0" w:color="auto"/>
+            </w:tcBorders>
+            <w:shd w:val="clear" w:color="auto" w:fill="auto"/>
+            <w:vAlign w:val="bottom"/>
+            <w:hideMark/>
+          </w:tcPr>
+          <w:p>
+            <w:pPr>
+              <w:spacing w:after="0" w:line="240" w:lineRule="auto"/>
+              <w:rPr>
+                <w:rFonts w:ascii="Arial" w:eastAsia="Times New Roman" w:hAnsi="Arial" w:cs="Arial"/>
+                <w:b/>
+                <w:bCs/>
+                <w:color w:val="000000"/>
+                <w:lang w:eastAsia="pt-BR"/>
+              </w:rPr>
+            </w:pPr>
+            <w:r>
+              <w:rPr>
+                <w:rFonts w:ascii="Arial" w:eastAsia="Times New Roman" w:hAnsi="Arial" w:cs="Arial"/>
+                <w:b/>
+                <w:bCs/>
+                <w:color w:val="000000"/>
+                <w:lang w:eastAsia="pt-BR"/>
+              </w:rPr>
+              <w:t>Tamanho</w:t>
+            </w:r>
+          </w:p>
+        </w:tc>
+        <w:tc>
+          <w:tcPr>
+            <w:tcW w:w="933" w:type="dxa"/>
+            <w:tcBorders>
+              <w:top w:val="single" w:sz="4" w:space="0" w:color="auto"/>
+              <w:left w:val="nil"/>
+              <w:bottom w:val="single" w:sz="4" w:space="0" w:color="auto"/>
+              <w:right w:val="single" w:sz="4" w:space="0" w:color="auto"/>
+            </w:tcBorders>
+            <w:shd w:val="clear" w:color="auto" w:fill="auto"/>
+            <w:vAlign w:val="bottom"/>
+            <w:hideMark/>
+          </w:tcPr>
+          <w:p>
+            <w:pPr>
+              <w:spacing w:after="0" w:line="240" w:lineRule="auto"/>
+              <w:rPr>
+                <w:rFonts w:ascii="Arial" w:eastAsia="Times New Roman" w:hAnsi="Arial" w:cs="Arial"/>
+                <w:b/>
+                <w:bCs/>
+                <w:color w:val="000000"/>
+                <w:lang w:eastAsia="pt-BR"/>
+              </w:rPr>
+            </w:pPr>
+            <w:r>
+              <w:rPr>
+                <w:rFonts w:ascii="Arial" w:eastAsia="Times New Roman" w:hAnsi="Arial" w:cs="Arial"/>
+                <w:b/>
+                <w:bCs/>
+                <w:color w:val="000000"/>
+                <w:lang w:eastAsia="pt-BR"/>
+              </w:rPr>
+              <w:t>ROI</w:t>
+            </w:r>
+          </w:p>
+        </w:tc>
+        <w:tc>
+          <w:tcPr>
+            <w:tcW w:w="956" w:type="dxa"/>
+            <w:tcBorders>
+              <w:top w:val="single" w:sz="4" w:space="0" w:color="auto"/>
+              <w:left w:val="nil"/>
+              <w:bottom w:val="single" w:sz="4" w:space="0" w:color="auto"/>
+              <w:right w:val="single" w:sz="4" w:space="0" w:color="auto"/>
+            </w:tcBorders>
+            <w:shd w:val="clear" w:color="auto" w:fill="auto"/>
+            <w:vAlign w:val="bottom"/>
+            <w:hideMark/>
+          </w:tcPr>
+          <w:p>
+            <w:pPr>
+              <w:spacing w:after="0" w:line="240" w:lineRule="auto"/>
+              <w:rPr>
+                <w:rFonts w:ascii="Arial" w:eastAsia="Times New Roman" w:hAnsi="Arial" w:cs="Arial"/>
+                <w:b/>
+                <w:bCs/>
+                <w:color w:val="000000"/>
+                <w:lang w:eastAsia="pt-BR"/>
+              </w:rPr>
+            </w:pPr>
+            <w:r>
+              <w:rPr>
+                <w:rFonts w:ascii="Arial" w:eastAsia="Times New Roman" w:hAnsi="Arial" w:cs="Arial"/>
+                <w:b/>
+                <w:bCs/>
+                <w:color w:val="000000"/>
+                <w:lang w:eastAsia="pt-BR"/>
+              </w:rPr>
+              <w:t>STATUS</w:t>
+            </w:r>
+          </w:p>
+        </w:tc>
+      </w:tr>
+      <w:tr>
+        <w:trPr>
+          <w:trHeight w:val="585"/>
+          <w:jc w:val="center"/>
+        </w:trPr>
+        <w:tc>
+          <w:tcPr>
+            <w:tcW w:w="1483" w:type="dxa"/>
+            <w:tcBorders>
+              <w:top w:val="nil"/>
+              <w:left w:val="single" w:sz="4" w:space="0" w:color="auto"/>
+              <w:bottom w:val="single" w:sz="4" w:space="0" w:color="auto"/>
+              <w:right w:val="single" w:sz="4" w:space="0" w:color="auto"/>
+            </w:tcBorders>
+            <w:shd w:val="clear" w:color="auto" w:fill="auto"/>
+            <w:vAlign w:val="bottom"/>
+            <w:hideMark/>
+          </w:tcPr>
+          <w:p>
+            <w:pPr>
+              <w:spacing w:after="0" w:line="240" w:lineRule="auto"/>
+              <w:rPr>
+                <w:rFonts w:ascii="Arial" w:eastAsia="Times New Roman" w:hAnsi="Arial" w:cs="Arial"/>
+                <w:color w:val="000000"/>
+                <w:lang w:eastAsia="pt-BR"/>
+              </w:rPr>
+            </w:pPr>
+            <w:r>
+              <w:rPr>
+                <w:rFonts w:ascii="Arial" w:eastAsia="Times New Roman" w:hAnsi="Arial" w:cs="Arial"/>
+                <w:color w:val="000000"/>
+                <w:lang w:eastAsia="pt-BR"/>
+              </w:rPr>
+              <w:t>Cadastro de Clientes</w:t>
+            </w:r>
+          </w:p>
+        </w:tc>
+        <w:tc>
+          <w:tcPr>
+            <w:tcW w:w="1008" w:type="dxa"/>
+            <w:tcBorders>
+              <w:top w:val="nil"/>
+              <w:left w:val="nil"/>
+              <w:bottom w:val="single" w:sz="4" w:space="0" w:color="auto"/>
+              <w:right w:val="single" w:sz="4" w:space="0" w:color="auto"/>
+            </w:tcBorders>
+            <w:shd w:val="clear" w:color="auto" w:fill="auto"/>
+            <w:vAlign w:val="bottom"/>
+            <w:hideMark/>
+          </w:tcPr>
+          <w:p>
+            <w:pPr>
+              <w:spacing w:after="0" w:line="240" w:lineRule="auto"/>
+              <w:jc w:val="right"/>
+              <w:rPr>
+                <w:rFonts w:ascii="Arial" w:eastAsia="Times New Roman" w:hAnsi="Arial" w:cs="Arial"/>
+                <w:color w:val="000000"/>
+                <w:lang w:eastAsia="pt-BR"/>
+              </w:rPr>
+            </w:pPr>
+            <w:proofErr w:type="gramStart"/>
+            <w:r>
+              <w:rPr>
+                <w:rFonts w:ascii="Arial" w:eastAsia="Times New Roman" w:hAnsi="Arial" w:cs="Arial"/>
+                <w:color w:val="000000"/>
+                <w:lang w:eastAsia="pt-BR"/>
+              </w:rPr>
+              <w:t>8</w:t>
+            </w:r>
+            <w:proofErr w:type="gramEnd"/>
+          </w:p>
+        </w:tc>
+        <w:tc>
+          <w:tcPr>
+            <w:tcW w:w="933" w:type="dxa"/>
+            <w:tcBorders>
+              <w:top w:val="nil"/>
+              <w:left w:val="nil"/>
+              <w:bottom w:val="single" w:sz="4" w:space="0" w:color="auto"/>
+              <w:right w:val="single" w:sz="4" w:space="0" w:color="auto"/>
+            </w:tcBorders>
+            <w:shd w:val="clear" w:color="auto" w:fill="auto"/>
+            <w:vAlign w:val="bottom"/>
+            <w:hideMark/>
+          </w:tcPr>
+          <w:p>
+            <w:pPr>
+              <w:spacing w:after="0" w:line="240" w:lineRule="auto"/>
+              <w:rPr>
+                <w:rFonts w:ascii="Arial" w:eastAsia="Times New Roman" w:hAnsi="Arial" w:cs="Arial"/>
+                <w:color w:val="000000"/>
+                <w:lang w:eastAsia="pt-BR"/>
+              </w:rPr>
+            </w:pPr>
+            <w:r>
+              <w:rPr>
+                <w:rFonts w:ascii="Arial" w:eastAsia="Times New Roman" w:hAnsi="Arial" w:cs="Arial"/>
+                <w:color w:val="000000"/>
+                <w:lang w:eastAsia="pt-BR"/>
+              </w:rPr>
+              <w:t>Médio</w:t>
+            </w:r>
+          </w:p>
+        </w:tc>
+        <w:tc>
+          <w:tcPr>
+            <w:tcW w:w="956" w:type="dxa"/>
+            <w:tcBorders>
+              <w:top w:val="nil"/>
+              <w:left w:val="nil"/>
+              <w:bottom w:val="single" w:sz="4" w:space="0" w:color="auto"/>
+              <w:right w:val="single" w:sz="4" w:space="0" w:color="auto"/>
+            </w:tcBorders>
+            <w:shd w:val="clear" w:color="auto" w:fill="auto"/>
+            <w:vAlign w:val="bottom"/>
+            <w:hideMark/>
+          </w:tcPr>
+          <w:p>
+            <w:pPr>
+              <w:spacing w:after="0" w:line="240" w:lineRule="auto"/>
+              <w:rPr>
+                <w:rFonts w:ascii="Arial" w:eastAsia="Times New Roman" w:hAnsi="Arial" w:cs="Arial"/>
+                <w:color w:val="000000"/>
+                <w:lang w:eastAsia="pt-BR"/>
+              </w:rPr>
+            </w:pPr>
+            <w:r>
+              <w:rPr>
+                <w:rFonts w:ascii="Arial" w:eastAsia="Times New Roman" w:hAnsi="Arial" w:cs="Arial"/>
+                <w:color w:val="000000"/>
+                <w:lang w:eastAsia="pt-BR"/>
+              </w:rPr>
+              <w:t>A Fazer</w:t>
+            </w:r>
+          </w:p>
+        </w:tc>
+      </w:tr>
+      <w:tr>
+        <w:trPr>
+          <w:trHeight w:val="585"/>
+          <w:jc w:val="center"/>
+        </w:trPr>
+        <w:tc>
+          <w:tcPr>
+            <w:tcW w:w="1483" w:type="dxa"/>
+            <w:tcBorders>
+              <w:top w:val="nil"/>
+              <w:left w:val="single" w:sz="4" w:space="0" w:color="auto"/>
+              <w:bottom w:val="single" w:sz="4" w:space="0" w:color="auto"/>
+              <w:right w:val="single" w:sz="4" w:space="0" w:color="auto"/>
+            </w:tcBorders>
+            <w:shd w:val="clear" w:color="auto" w:fill="auto"/>
+            <w:vAlign w:val="bottom"/>
+            <w:hideMark/>
+          </w:tcPr>
+          <w:p>
+            <w:pPr>
+              <w:spacing w:after="0" w:line="240" w:lineRule="auto"/>
+              <w:rPr>
+                <w:rFonts w:ascii="Arial" w:eastAsia="Times New Roman" w:hAnsi="Arial" w:cs="Arial"/>
+                <w:color w:val="000000"/>
+                <w:lang w:eastAsia="pt-BR"/>
+              </w:rPr>
+            </w:pPr>
+            <w:r>
+              <w:rPr>
+                <w:rFonts w:ascii="Arial" w:eastAsia="Times New Roman" w:hAnsi="Arial" w:cs="Arial"/>
+                <w:color w:val="000000"/>
+                <w:lang w:eastAsia="pt-BR"/>
+              </w:rPr>
+              <w:t>Cadastro de Funcionários</w:t>
+            </w:r>
+          </w:p>
+        </w:tc>
+        <w:tc>
+          <w:tcPr>
+            <w:tcW w:w="1008" w:type="dxa"/>
+            <w:tcBorders>
+              <w:top w:val="nil"/>
+              <w:left w:val="nil"/>
+              <w:bottom w:val="single" w:sz="4" w:space="0" w:color="auto"/>
+              <w:right w:val="single" w:sz="4" w:space="0" w:color="auto"/>
+            </w:tcBorders>
+            <w:shd w:val="clear" w:color="auto" w:fill="auto"/>
+            <w:vAlign w:val="bottom"/>
+            <w:hideMark/>
+          </w:tcPr>
+          <w:p>
+            <w:pPr>
+              <w:spacing w:after="0" w:line="240" w:lineRule="auto"/>
+              <w:jc w:val="right"/>
+              <w:rPr>
+                <w:rFonts w:ascii="Arial" w:eastAsia="Times New Roman" w:hAnsi="Arial" w:cs="Arial"/>
+                <w:color w:val="000000"/>
+                <w:lang w:eastAsia="pt-BR"/>
+              </w:rPr>
+            </w:pPr>
+            <w:r>
+              <w:rPr>
+                <w:rFonts w:ascii="Arial" w:eastAsia="Times New Roman" w:hAnsi="Arial" w:cs="Arial"/>
+                <w:color w:val="000000"/>
+                <w:lang w:eastAsia="pt-BR"/>
+              </w:rPr>
+              <w:t>10</w:t>
+            </w:r>
+          </w:p>
+        </w:tc>
+        <w:tc>
+          <w:tcPr>
+            <w:tcW w:w="933" w:type="dxa"/>
+            <w:tcBorders>
+              <w:top w:val="nil"/>
+              <w:left w:val="nil"/>
+              <w:bottom w:val="single" w:sz="4" w:space="0" w:color="auto"/>
+              <w:right w:val="single" w:sz="4" w:space="0" w:color="auto"/>
+            </w:tcBorders>
+            <w:shd w:val="clear" w:color="auto" w:fill="auto"/>
+            <w:vAlign w:val="bottom"/>
+            <w:hideMark/>
+          </w:tcPr>
+          <w:p>
+            <w:pPr>
+              <w:spacing w:after="0" w:line="240" w:lineRule="auto"/>
+              <w:rPr>
+                <w:rFonts w:ascii="Arial" w:eastAsia="Times New Roman" w:hAnsi="Arial" w:cs="Arial"/>
+                <w:color w:val="000000"/>
+                <w:lang w:eastAsia="pt-BR"/>
+              </w:rPr>
+            </w:pPr>
+            <w:r>
+              <w:rPr>
+                <w:rFonts w:ascii="Arial" w:eastAsia="Times New Roman" w:hAnsi="Arial" w:cs="Arial"/>
+                <w:color w:val="000000"/>
+                <w:lang w:eastAsia="pt-BR"/>
+              </w:rPr>
+              <w:t>Alto</w:t>
+            </w:r>
+          </w:p>
+        </w:tc>
+        <w:tc>
+          <w:tcPr>
+            <w:tcW w:w="956" w:type="dxa"/>
+            <w:tcBorders>
+              <w:top w:val="nil"/>
+              <w:left w:val="nil"/>
+              <w:bottom w:val="single" w:sz="4" w:space="0" w:color="auto"/>
+              <w:right w:val="single" w:sz="4" w:space="0" w:color="auto"/>
+            </w:tcBorders>
+            <w:shd w:val="clear" w:color="auto" w:fill="auto"/>
+            <w:vAlign w:val="bottom"/>
+            <w:hideMark/>
+          </w:tcPr>
+          <w:p>
+            <w:pPr>
+              <w:spacing w:after="0" w:line="240" w:lineRule="auto"/>
+              <w:rPr>
+                <w:rFonts w:ascii="Arial" w:eastAsia="Times New Roman" w:hAnsi="Arial" w:cs="Arial"/>
+                <w:color w:val="000000"/>
+                <w:lang w:eastAsia="pt-BR"/>
+              </w:rPr>
+            </w:pPr>
+            <w:r>
+              <w:rPr>
+                <w:rFonts w:ascii="Arial" w:eastAsia="Times New Roman" w:hAnsi="Arial" w:cs="Arial"/>
+                <w:color w:val="000000"/>
+                <w:lang w:eastAsia="pt-BR"/>
+              </w:rPr>
+              <w:t>A Fazer</w:t>
+            </w:r>
+          </w:p>
+        </w:tc>
+      </w:tr>
+    </w:tbl>
+    <w:p>
+      <w:pPr>
+        <w:rPr>
+          <w:rFonts w:ascii="Arial" w:hAnsi="Arial" w:cs="Arial"/>
+        </w:rPr>
+      </w:pPr>
+    </w:p>
+    <w:p>
+      <w:pPr>
+        <w:jc w:val="center"/>
+        <w:rPr>
+          <w:rFonts w:ascii="Arial" w:hAnsi="Arial" w:cs="Arial"/>
+          <w:b/>
+          <w:sz w:val="24"/>
+        </w:rPr>
+      </w:pPr>
+      <w:r>
+        <w:rPr>
+          <w:rFonts w:ascii="Arial" w:hAnsi="Arial" w:cs="Arial"/>
+          <w:b/>
+          <w:sz w:val="24"/>
+        </w:rPr>
+        <w:t xml:space="preserve">Sprint </w:t>
+      </w:r>
+      <w:proofErr w:type="gramStart"/>
+      <w:r>
+        <w:rPr>
+          <w:rFonts w:ascii="Arial" w:hAnsi="Arial" w:cs="Arial"/>
+          <w:b/>
+          <w:sz w:val="24"/>
+        </w:rPr>
+        <w:t>2</w:t>
+      </w:r>
+      <w:proofErr w:type="gramEnd"/>
+    </w:p>
+    <w:p>
+      <w:pPr>
+        <w:rPr>
+          <w:rFonts w:ascii="Arial" w:hAnsi="Arial" w:cs="Arial"/>
+          <w:sz w:val="24"/>
+        </w:rPr>
+      </w:pPr>
+      <w:proofErr w:type="gramStart"/>
+      <w:r>
+        <w:rPr>
+          <w:rFonts w:ascii="Arial" w:hAnsi="Arial" w:cs="Arial"/>
+          <w:sz w:val="24"/>
+        </w:rPr>
+        <w:t>Foi</w:t>
+      </w:r>
+      <w:proofErr w:type="gramEnd"/>
+      <w:r>
+        <w:rPr>
+          <w:rFonts w:ascii="Arial" w:hAnsi="Arial" w:cs="Arial"/>
+          <w:sz w:val="24"/>
+        </w:rPr>
+        <w:t xml:space="preserve"> ajustado os erros de validação e de acesso encontrados nos cadastro de clientes e de funcionários.</w:t>
+      </w:r>
+    </w:p>
+    <w:p>
+      <w:pPr>
+        <w:rPr>
+          <w:rFonts w:ascii="Arial" w:hAnsi="Arial" w:cs="Arial"/>
+          <w:sz w:val="24"/>
+        </w:rPr>
+      </w:pPr>
+      <w:r>
+        <w:rPr>
+          <w:rFonts w:ascii="Arial" w:hAnsi="Arial" w:cs="Arial"/>
+          <w:sz w:val="24"/>
+        </w:rPr>
+        <w:t>Cadastro da ordem de serviço, ira contem a especificação do serviço a ser realizado como, o cliente para qual o serviço vai ser realizado, descrição do serviço, data da criação do serviço, data prevista para a execução do serviço, valor do serviço, desconto do serviço, forma de pagamento.</w:t>
+      </w:r>
+    </w:p>
+    <w:p>
+      <w:pPr>
+        <w:rPr>
+          <w:rFonts w:ascii="Arial" w:hAnsi="Arial" w:cs="Arial"/>
+          <w:sz w:val="24"/>
+        </w:rPr>
+      </w:pPr>
+      <w:r>
+        <w:rPr>
+          <w:rFonts w:ascii="Arial" w:hAnsi="Arial" w:cs="Arial"/>
+          <w:sz w:val="24"/>
+        </w:rPr>
+        <w:t>Serviços abertos ser a realizado uma tela para consulta os serviços realizados de maneira geral, podendo procura pelo nome de clientes quantas ordem de serviço tem em aberto.</w:t>
+      </w:r>
+    </w:p>
+    <w:p>
+      <w:pPr>
+        <w:rPr>
+          <w:rFonts w:ascii="Arial" w:hAnsi="Arial" w:cs="Arial"/>
+          <w:sz w:val="24"/>
+        </w:rPr>
+      </w:pPr>
+      <w:r>
+        <w:rPr>
+          <w:rFonts w:ascii="Arial" w:hAnsi="Arial" w:cs="Arial"/>
+          <w:sz w:val="24"/>
+        </w:rPr>
+        <w:t xml:space="preserve">Clientes Cadastrados: </w:t>
+      </w:r>
+      <w:r>
+        <w:rPr>
+          <w:rFonts w:ascii="Arial" w:hAnsi="Arial" w:cs="Arial"/>
+          <w:sz w:val="24"/>
+        </w:rPr>
+        <w:t>Criar uma tela que mostre todos os clientes cadastrados pelos usuários listando por ordem alfabética.</w:t>
+      </w:r>
+    </w:p>
+    <w:tbl>
+      <w:tblPr>
+        <w:tblW w:w="4380" w:type="dxa"/>
+        <w:jc w:val="center"/>
+        <w:tblInd w:w="55" w:type="dxa"/>
+        <w:tblCellMar>
+          <w:left w:w="70" w:type="dxa"/>
+          <w:right w:w="70" w:type="dxa"/>
+        </w:tblCellMar>
+        <w:tblLook w:val="04A0" w:firstRow="1" w:lastRow="0" w:firstColumn="1" w:lastColumn="0" w:noHBand="0" w:noVBand="1"/>
+      </w:tblPr>
+      <w:tblGrid>
+        <w:gridCol w:w="1383"/>
+        <w:gridCol w:w="1118"/>
+        <w:gridCol w:w="859"/>
+        <w:gridCol w:w="1020"/>
+      </w:tblGrid>
+      <w:tr>
+        <w:trPr>
+          <w:trHeight w:val="600"/>
+          <w:jc w:val="center"/>
+        </w:trPr>
+        <w:tc>
+          <w:tcPr>
+            <w:tcW w:w="1476" w:type="dxa"/>
+            <w:tcBorders>
+              <w:top w:val="single" w:sz="4" w:space="0" w:color="auto"/>
+              <w:left w:val="single" w:sz="4" w:space="0" w:color="auto"/>
+              <w:bottom w:val="single" w:sz="4" w:space="0" w:color="auto"/>
+              <w:right w:val="single" w:sz="4" w:space="0" w:color="auto"/>
+            </w:tcBorders>
+            <w:shd w:val="clear" w:color="auto" w:fill="auto"/>
+            <w:vAlign w:val="bottom"/>
+            <w:hideMark/>
+          </w:tcPr>
+          <w:p>
+            <w:pPr>
+              <w:spacing w:after="0" w:line="240" w:lineRule="auto"/>
+              <w:rPr>
+                <w:rFonts w:ascii="Arial" w:eastAsia="Times New Roman" w:hAnsi="Arial" w:cs="Arial"/>
+                <w:b/>
+                <w:bCs/>
+                <w:color w:val="000000"/>
+                <w:lang w:eastAsia="pt-BR"/>
+              </w:rPr>
+            </w:pPr>
+            <w:r>
+              <w:rPr>
+                <w:rFonts w:ascii="Arial" w:eastAsia="Times New Roman" w:hAnsi="Arial" w:cs="Arial"/>
+                <w:b/>
+                <w:bCs/>
+                <w:color w:val="000000"/>
+                <w:lang w:eastAsia="pt-BR"/>
+              </w:rPr>
+              <w:t>Descrição</w:t>
+            </w:r>
+          </w:p>
+        </w:tc>
+        <w:tc>
+          <w:tcPr>
+            <w:tcW w:w="1008" w:type="dxa"/>
+            <w:tcBorders>
+              <w:top w:val="single" w:sz="4" w:space="0" w:color="auto"/>
+              <w:left w:val="nil"/>
+              <w:bottom w:val="single" w:sz="4" w:space="0" w:color="auto"/>
+              <w:right w:val="single" w:sz="4" w:space="0" w:color="auto"/>
+            </w:tcBorders>
+            <w:shd w:val="clear" w:color="auto" w:fill="auto"/>
+            <w:vAlign w:val="bottom"/>
+            <w:hideMark/>
+          </w:tcPr>
+          <w:p>
+            <w:pPr>
+              <w:spacing w:after="0" w:line="240" w:lineRule="auto"/>
+              <w:rPr>
+                <w:rFonts w:ascii="Arial" w:eastAsia="Times New Roman" w:hAnsi="Arial" w:cs="Arial"/>
+                <w:b/>
+                <w:bCs/>
+                <w:color w:val="000000"/>
+                <w:lang w:eastAsia="pt-BR"/>
+              </w:rPr>
+            </w:pPr>
+            <w:r>
+              <w:rPr>
+                <w:rFonts w:ascii="Arial" w:eastAsia="Times New Roman" w:hAnsi="Arial" w:cs="Arial"/>
+                <w:b/>
+                <w:bCs/>
+                <w:color w:val="000000"/>
+                <w:lang w:eastAsia="pt-BR"/>
+              </w:rPr>
+              <w:t>Tamanho</w:t>
+            </w:r>
+          </w:p>
+        </w:tc>
+        <w:tc>
+          <w:tcPr>
+            <w:tcW w:w="939" w:type="dxa"/>
+            <w:tcBorders>
+              <w:top w:val="single" w:sz="4" w:space="0" w:color="auto"/>
+              <w:left w:val="nil"/>
+              <w:bottom w:val="single" w:sz="4" w:space="0" w:color="auto"/>
+              <w:right w:val="single" w:sz="4" w:space="0" w:color="auto"/>
+            </w:tcBorders>
+            <w:shd w:val="clear" w:color="auto" w:fill="auto"/>
+            <w:vAlign w:val="bottom"/>
+            <w:hideMark/>
+          </w:tcPr>
+          <w:p>
+            <w:pPr>
+              <w:spacing w:after="0" w:line="240" w:lineRule="auto"/>
+              <w:rPr>
+                <w:rFonts w:ascii="Arial" w:eastAsia="Times New Roman" w:hAnsi="Arial" w:cs="Arial"/>
+                <w:b/>
+                <w:bCs/>
+                <w:color w:val="000000"/>
+                <w:lang w:eastAsia="pt-BR"/>
+              </w:rPr>
+            </w:pPr>
+            <w:r>
+              <w:rPr>
+                <w:rFonts w:ascii="Arial" w:eastAsia="Times New Roman" w:hAnsi="Arial" w:cs="Arial"/>
+                <w:b/>
+                <w:bCs/>
+                <w:color w:val="000000"/>
+                <w:lang w:eastAsia="pt-BR"/>
+              </w:rPr>
+              <w:t>ROI</w:t>
+            </w:r>
+          </w:p>
+        </w:tc>
+        <w:tc>
+          <w:tcPr>
+            <w:tcW w:w="957" w:type="dxa"/>
+            <w:tcBorders>
+              <w:top w:val="single" w:sz="4" w:space="0" w:color="auto"/>
+              <w:left w:val="nil"/>
+              <w:bottom w:val="single" w:sz="4" w:space="0" w:color="auto"/>
+              <w:right w:val="single" w:sz="4" w:space="0" w:color="auto"/>
+            </w:tcBorders>
+            <w:shd w:val="clear" w:color="auto" w:fill="auto"/>
+            <w:vAlign w:val="bottom"/>
+            <w:hideMark/>
+          </w:tcPr>
+          <w:p>
+            <w:pPr>
+              <w:spacing w:after="0" w:line="240" w:lineRule="auto"/>
+              <w:rPr>
+                <w:rFonts w:ascii="Arial" w:eastAsia="Times New Roman" w:hAnsi="Arial" w:cs="Arial"/>
+                <w:b/>
+                <w:bCs/>
+                <w:color w:val="000000"/>
+                <w:lang w:eastAsia="pt-BR"/>
+              </w:rPr>
+            </w:pPr>
+            <w:r>
+              <w:rPr>
+                <w:rFonts w:ascii="Arial" w:eastAsia="Times New Roman" w:hAnsi="Arial" w:cs="Arial"/>
+                <w:b/>
+                <w:bCs/>
+                <w:color w:val="000000"/>
+                <w:lang w:eastAsia="pt-BR"/>
+              </w:rPr>
+              <w:t>STATUS</w:t>
+            </w:r>
+          </w:p>
+        </w:tc>
+      </w:tr>
+      <w:tr>
+        <w:trPr>
+          <w:trHeight w:val="870"/>
+          <w:jc w:val="center"/>
+        </w:trPr>
+        <w:tc>
+          <w:tcPr>
+            <w:tcW w:w="1476" w:type="dxa"/>
+            <w:tcBorders>
+              <w:top w:val="nil"/>
+              <w:left w:val="single" w:sz="4" w:space="0" w:color="auto"/>
+              <w:bottom w:val="single" w:sz="4" w:space="0" w:color="auto"/>
+              <w:right w:val="single" w:sz="4" w:space="0" w:color="auto"/>
+            </w:tcBorders>
+            <w:shd w:val="clear" w:color="auto" w:fill="auto"/>
+            <w:vAlign w:val="bottom"/>
+            <w:hideMark/>
+          </w:tcPr>
+          <w:p>
+            <w:pPr>
+              <w:spacing w:after="0" w:line="240" w:lineRule="auto"/>
+              <w:rPr>
+                <w:rFonts w:ascii="Arial" w:eastAsia="Times New Roman" w:hAnsi="Arial" w:cs="Arial"/>
+                <w:color w:val="000000"/>
+                <w:lang w:eastAsia="pt-BR"/>
+              </w:rPr>
+            </w:pPr>
+            <w:r>
+              <w:rPr>
+                <w:rFonts w:ascii="Arial" w:eastAsia="Times New Roman" w:hAnsi="Arial" w:cs="Arial"/>
+                <w:color w:val="000000"/>
+                <w:lang w:eastAsia="pt-BR"/>
+              </w:rPr>
+              <w:t>Cadastro de Ordem de Serviço</w:t>
+            </w:r>
+          </w:p>
+        </w:tc>
+        <w:tc>
+          <w:tcPr>
+            <w:tcW w:w="1008" w:type="dxa"/>
+            <w:tcBorders>
+              <w:top w:val="nil"/>
+              <w:left w:val="nil"/>
+              <w:bottom w:val="single" w:sz="4" w:space="0" w:color="auto"/>
+              <w:right w:val="single" w:sz="4" w:space="0" w:color="auto"/>
+            </w:tcBorders>
+            <w:shd w:val="clear" w:color="auto" w:fill="auto"/>
+            <w:vAlign w:val="bottom"/>
+            <w:hideMark/>
+          </w:tcPr>
+          <w:p>
+            <w:pPr>
+              <w:spacing w:after="0" w:line="240" w:lineRule="auto"/>
+              <w:jc w:val="right"/>
+              <w:rPr>
+                <w:rFonts w:ascii="Arial" w:eastAsia="Times New Roman" w:hAnsi="Arial" w:cs="Arial"/>
+                <w:color w:val="000000"/>
+                <w:lang w:eastAsia="pt-BR"/>
+              </w:rPr>
+            </w:pPr>
+            <w:r>
+              <w:rPr>
+                <w:rFonts w:ascii="Arial" w:eastAsia="Times New Roman" w:hAnsi="Arial" w:cs="Arial"/>
+                <w:color w:val="000000"/>
+                <w:lang w:eastAsia="pt-BR"/>
+              </w:rPr>
+              <w:t>10</w:t>
+            </w:r>
+          </w:p>
+        </w:tc>
+        <w:tc>
+          <w:tcPr>
+            <w:tcW w:w="939" w:type="dxa"/>
+            <w:tcBorders>
+              <w:top w:val="nil"/>
+              <w:left w:val="nil"/>
+              <w:bottom w:val="single" w:sz="4" w:space="0" w:color="auto"/>
+              <w:right w:val="single" w:sz="4" w:space="0" w:color="auto"/>
+            </w:tcBorders>
+            <w:shd w:val="clear" w:color="auto" w:fill="auto"/>
+            <w:vAlign w:val="bottom"/>
+            <w:hideMark/>
+          </w:tcPr>
+          <w:p>
+            <w:pPr>
+              <w:spacing w:after="0" w:line="240" w:lineRule="auto"/>
+              <w:rPr>
+                <w:rFonts w:ascii="Arial" w:eastAsia="Times New Roman" w:hAnsi="Arial" w:cs="Arial"/>
+                <w:color w:val="000000"/>
+                <w:lang w:eastAsia="pt-BR"/>
+              </w:rPr>
+            </w:pPr>
+            <w:r>
+              <w:rPr>
+                <w:rFonts w:ascii="Arial" w:eastAsia="Times New Roman" w:hAnsi="Arial" w:cs="Arial"/>
+                <w:color w:val="000000"/>
+                <w:lang w:eastAsia="pt-BR"/>
+              </w:rPr>
+              <w:t>Alto</w:t>
+            </w:r>
+          </w:p>
+        </w:tc>
+        <w:tc>
+          <w:tcPr>
+            <w:tcW w:w="957" w:type="dxa"/>
+            <w:tcBorders>
+              <w:top w:val="nil"/>
+              <w:left w:val="nil"/>
+              <w:bottom w:val="single" w:sz="4" w:space="0" w:color="auto"/>
+              <w:right w:val="single" w:sz="4" w:space="0" w:color="auto"/>
+            </w:tcBorders>
+            <w:shd w:val="clear" w:color="auto" w:fill="auto"/>
+            <w:vAlign w:val="bottom"/>
+            <w:hideMark/>
+          </w:tcPr>
+          <w:p>
+            <w:pPr>
+              <w:spacing w:after="0" w:line="240" w:lineRule="auto"/>
+              <w:rPr>
+                <w:rFonts w:ascii="Arial" w:eastAsia="Times New Roman" w:hAnsi="Arial" w:cs="Arial"/>
+                <w:color w:val="000000"/>
+                <w:lang w:eastAsia="pt-BR"/>
+              </w:rPr>
+            </w:pPr>
+            <w:r>
+              <w:rPr>
+                <w:rFonts w:ascii="Arial" w:eastAsia="Times New Roman" w:hAnsi="Arial" w:cs="Arial"/>
+                <w:color w:val="000000"/>
+                <w:lang w:eastAsia="pt-BR"/>
+              </w:rPr>
+              <w:t>A Fazer</w:t>
+            </w:r>
+          </w:p>
+        </w:tc>
+      </w:tr>
+      <w:tr>
+        <w:trPr>
+          <w:trHeight w:val="585"/>
+          <w:jc w:val="center"/>
+        </w:trPr>
+        <w:tc>
+          <w:tcPr>
+            <w:tcW w:w="1476" w:type="dxa"/>
+            <w:tcBorders>
+              <w:top w:val="nil"/>
+              <w:left w:val="single" w:sz="4" w:space="0" w:color="auto"/>
+              <w:bottom w:val="single" w:sz="4" w:space="0" w:color="auto"/>
+              <w:right w:val="single" w:sz="4" w:space="0" w:color="auto"/>
+            </w:tcBorders>
+            <w:shd w:val="clear" w:color="auto" w:fill="auto"/>
+            <w:vAlign w:val="bottom"/>
+            <w:hideMark/>
+          </w:tcPr>
+          <w:p>
+            <w:pPr>
+              <w:spacing w:after="0" w:line="240" w:lineRule="auto"/>
+              <w:rPr>
+                <w:rFonts w:ascii="Arial" w:eastAsia="Times New Roman" w:hAnsi="Arial" w:cs="Arial"/>
+                <w:color w:val="000000"/>
+                <w:lang w:eastAsia="pt-BR"/>
+              </w:rPr>
+            </w:pPr>
+            <w:r>
+              <w:rPr>
+                <w:rFonts w:ascii="Arial" w:eastAsia="Times New Roman" w:hAnsi="Arial" w:cs="Arial"/>
+                <w:color w:val="000000"/>
+                <w:lang w:eastAsia="pt-BR"/>
+              </w:rPr>
+              <w:t>Serviço Abertos</w:t>
+            </w:r>
+          </w:p>
+        </w:tc>
+        <w:tc>
+          <w:tcPr>
+            <w:tcW w:w="1008" w:type="dxa"/>
+            <w:tcBorders>
+              <w:top w:val="nil"/>
+              <w:left w:val="nil"/>
+              <w:bottom w:val="single" w:sz="4" w:space="0" w:color="auto"/>
+              <w:right w:val="single" w:sz="4" w:space="0" w:color="auto"/>
+            </w:tcBorders>
+            <w:shd w:val="clear" w:color="auto" w:fill="auto"/>
+            <w:vAlign w:val="bottom"/>
+            <w:hideMark/>
+          </w:tcPr>
+          <w:p>
+            <w:pPr>
+              <w:spacing w:after="0" w:line="240" w:lineRule="auto"/>
+              <w:jc w:val="right"/>
+              <w:rPr>
+                <w:rFonts w:ascii="Arial" w:eastAsia="Times New Roman" w:hAnsi="Arial" w:cs="Arial"/>
+                <w:color w:val="000000"/>
+                <w:lang w:eastAsia="pt-BR"/>
+              </w:rPr>
+            </w:pPr>
+            <w:proofErr w:type="gramStart"/>
+            <w:r>
+              <w:rPr>
+                <w:rFonts w:ascii="Arial" w:eastAsia="Times New Roman" w:hAnsi="Arial" w:cs="Arial"/>
+                <w:color w:val="000000"/>
+                <w:lang w:eastAsia="pt-BR"/>
+              </w:rPr>
+              <w:t>7</w:t>
+            </w:r>
+            <w:proofErr w:type="gramEnd"/>
+          </w:p>
+        </w:tc>
+        <w:tc>
+          <w:tcPr>
+            <w:tcW w:w="939" w:type="dxa"/>
+            <w:tcBorders>
+              <w:top w:val="nil"/>
+              <w:left w:val="nil"/>
+              <w:bottom w:val="single" w:sz="4" w:space="0" w:color="auto"/>
+              <w:right w:val="single" w:sz="4" w:space="0" w:color="auto"/>
+            </w:tcBorders>
+            <w:shd w:val="clear" w:color="auto" w:fill="auto"/>
+            <w:vAlign w:val="bottom"/>
+            <w:hideMark/>
+          </w:tcPr>
+          <w:p>
+            <w:pPr>
+              <w:spacing w:after="0" w:line="240" w:lineRule="auto"/>
+              <w:rPr>
+                <w:rFonts w:ascii="Arial" w:eastAsia="Times New Roman" w:hAnsi="Arial" w:cs="Arial"/>
+                <w:color w:val="000000"/>
+                <w:lang w:eastAsia="pt-BR"/>
+              </w:rPr>
+            </w:pPr>
+            <w:r>
+              <w:rPr>
+                <w:rFonts w:ascii="Arial" w:eastAsia="Times New Roman" w:hAnsi="Arial" w:cs="Arial"/>
+                <w:color w:val="000000"/>
+                <w:lang w:eastAsia="pt-BR"/>
+              </w:rPr>
+              <w:t>Médio</w:t>
+            </w:r>
+          </w:p>
+        </w:tc>
+        <w:tc>
+          <w:tcPr>
+            <w:tcW w:w="957" w:type="dxa"/>
+            <w:tcBorders>
+              <w:top w:val="nil"/>
+              <w:left w:val="nil"/>
+              <w:bottom w:val="single" w:sz="4" w:space="0" w:color="auto"/>
+              <w:right w:val="single" w:sz="4" w:space="0" w:color="auto"/>
+            </w:tcBorders>
+            <w:shd w:val="clear" w:color="auto" w:fill="auto"/>
+            <w:vAlign w:val="bottom"/>
+            <w:hideMark/>
+          </w:tcPr>
+          <w:p>
+            <w:pPr>
+              <w:spacing w:after="0" w:line="240" w:lineRule="auto"/>
+              <w:rPr>
+                <w:rFonts w:ascii="Arial" w:eastAsia="Times New Roman" w:hAnsi="Arial" w:cs="Arial"/>
+                <w:color w:val="000000"/>
+                <w:lang w:eastAsia="pt-BR"/>
+              </w:rPr>
+            </w:pPr>
+            <w:r>
+              <w:rPr>
+                <w:rFonts w:ascii="Arial" w:eastAsia="Times New Roman" w:hAnsi="Arial" w:cs="Arial"/>
+                <w:color w:val="000000"/>
+                <w:lang w:eastAsia="pt-BR"/>
+              </w:rPr>
+              <w:t>A Fazer</w:t>
+            </w:r>
+          </w:p>
+        </w:tc>
+      </w:tr>
+      <w:tr>
+        <w:trPr>
+          <w:trHeight w:val="600"/>
+          <w:jc w:val="center"/>
+        </w:trPr>
+        <w:tc>
+          <w:tcPr>
+            <w:tcW w:w="1476" w:type="dxa"/>
+            <w:tcBorders>
+              <w:top w:val="nil"/>
+              <w:left w:val="single" w:sz="4" w:space="0" w:color="auto"/>
+              <w:bottom w:val="single" w:sz="4" w:space="0" w:color="auto"/>
+              <w:right w:val="single" w:sz="4" w:space="0" w:color="auto"/>
+            </w:tcBorders>
+            <w:shd w:val="clear" w:color="auto" w:fill="auto"/>
+            <w:vAlign w:val="bottom"/>
+            <w:hideMark/>
+          </w:tcPr>
+          <w:p>
+            <w:pPr>
+              <w:spacing w:after="0" w:line="240" w:lineRule="auto"/>
+              <w:rPr>
+                <w:rFonts w:ascii="Calibri" w:eastAsia="Times New Roman" w:hAnsi="Calibri" w:cs="Times New Roman"/>
+                <w:color w:val="000000"/>
+                <w:lang w:eastAsia="pt-BR"/>
+              </w:rPr>
+            </w:pPr>
+            <w:r>
+              <w:rPr>
+                <w:rFonts w:ascii="Calibri" w:eastAsia="Times New Roman" w:hAnsi="Calibri" w:cs="Times New Roman"/>
+                <w:color w:val="000000"/>
+                <w:lang w:eastAsia="pt-BR"/>
+              </w:rPr>
+              <w:t>Clientes Cadastrados</w:t>
+            </w:r>
+          </w:p>
+        </w:tc>
+        <w:tc>
+          <w:tcPr>
+            <w:tcW w:w="1008" w:type="dxa"/>
+            <w:tcBorders>
+              <w:top w:val="nil"/>
+              <w:left w:val="nil"/>
+              <w:bottom w:val="single" w:sz="4" w:space="0" w:color="auto"/>
+              <w:right w:val="single" w:sz="4" w:space="0" w:color="auto"/>
+            </w:tcBorders>
+            <w:shd w:val="clear" w:color="auto" w:fill="auto"/>
+            <w:vAlign w:val="bottom"/>
+            <w:hideMark/>
+          </w:tcPr>
+          <w:p>
+            <w:pPr>
+              <w:spacing w:after="0" w:line="240" w:lineRule="auto"/>
+              <w:jc w:val="right"/>
+              <w:rPr>
+                <w:rFonts w:ascii="Calibri" w:eastAsia="Times New Roman" w:hAnsi="Calibri" w:cs="Times New Roman"/>
+                <w:color w:val="000000"/>
+                <w:lang w:eastAsia="pt-BR"/>
+              </w:rPr>
+            </w:pPr>
+            <w:proofErr w:type="gramStart"/>
+            <w:r>
+              <w:rPr>
+                <w:rFonts w:ascii="Calibri" w:eastAsia="Times New Roman" w:hAnsi="Calibri" w:cs="Times New Roman"/>
+                <w:color w:val="000000"/>
+                <w:lang w:eastAsia="pt-BR"/>
+              </w:rPr>
+              <w:t>7</w:t>
+            </w:r>
+            <w:proofErr w:type="gramEnd"/>
+          </w:p>
+        </w:tc>
+        <w:tc>
+          <w:tcPr>
+            <w:tcW w:w="939" w:type="dxa"/>
+            <w:tcBorders>
+              <w:top w:val="nil"/>
+              <w:left w:val="nil"/>
+              <w:bottom w:val="single" w:sz="4" w:space="0" w:color="auto"/>
+              <w:right w:val="single" w:sz="4" w:space="0" w:color="auto"/>
+            </w:tcBorders>
+            <w:shd w:val="clear" w:color="auto" w:fill="auto"/>
+            <w:vAlign w:val="bottom"/>
+            <w:hideMark/>
+          </w:tcPr>
+          <w:p>
+            <w:pPr>
+              <w:spacing w:after="0" w:line="240" w:lineRule="auto"/>
+              <w:rPr>
+                <w:rFonts w:ascii="Calibri" w:eastAsia="Times New Roman" w:hAnsi="Calibri" w:cs="Times New Roman"/>
+                <w:color w:val="000000"/>
+                <w:lang w:eastAsia="pt-BR"/>
+              </w:rPr>
+            </w:pPr>
+            <w:r>
+              <w:rPr>
+                <w:rFonts w:ascii="Calibri" w:eastAsia="Times New Roman" w:hAnsi="Calibri" w:cs="Times New Roman"/>
+                <w:color w:val="000000"/>
+                <w:lang w:eastAsia="pt-BR"/>
+              </w:rPr>
+              <w:t>Médio</w:t>
+            </w:r>
+          </w:p>
+        </w:tc>
+        <w:tc>
+          <w:tcPr>
+            <w:tcW w:w="957" w:type="dxa"/>
+            <w:tcBorders>
+              <w:top w:val="nil"/>
+              <w:left w:val="nil"/>
+              <w:bottom w:val="single" w:sz="4" w:space="0" w:color="auto"/>
+              <w:right w:val="single" w:sz="4" w:space="0" w:color="auto"/>
+            </w:tcBorders>
+            <w:shd w:val="clear" w:color="auto" w:fill="auto"/>
+            <w:vAlign w:val="bottom"/>
+            <w:hideMark/>
+          </w:tcPr>
+          <w:p>
+            <w:pPr>
+              <w:spacing w:after="0" w:line="240" w:lineRule="auto"/>
+              <w:rPr>
+                <w:rFonts w:ascii="Arial" w:eastAsia="Times New Roman" w:hAnsi="Arial" w:cs="Arial"/>
+                <w:color w:val="000000"/>
+                <w:lang w:eastAsia="pt-BR"/>
+              </w:rPr>
+            </w:pPr>
+            <w:r>
+              <w:rPr>
+                <w:rFonts w:ascii="Arial" w:eastAsia="Times New Roman" w:hAnsi="Arial" w:cs="Arial"/>
+                <w:color w:val="000000"/>
+                <w:lang w:eastAsia="pt-BR"/>
+              </w:rPr>
+              <w:t>A Fazer</w:t>
+            </w:r>
+          </w:p>
+        </w:tc>
+      </w:tr>
+    </w:tbl>
+    <w:p>
+      <w:pPr>
+        <w:rPr>
+          <w:rFonts w:ascii="Arial" w:hAnsi="Arial" w:cs="Arial"/>
+        </w:rPr>
+      </w:pPr>
+    </w:p>
+    <w:p>
+      <w:pPr>
+        <w:rPr>
+          <w:rFonts w:ascii="Arial" w:hAnsi="Arial" w:cs="Arial"/>
+        </w:rPr>
+      </w:pPr>
+    </w:p>
+    <w:p>
+      <w:pPr>
+        <w:rPr>
+          <w:rFonts w:ascii="Arial" w:hAnsi="Arial" w:cs="Arial"/>
+        </w:rPr>
+      </w:pPr>
+    </w:p>
+    <w:p>
+      <w:pPr>
+        <w:jc w:val="center"/>
+        <w:rPr>
+          <w:rFonts w:ascii="Arial" w:hAnsi="Arial" w:cs="Arial"/>
+          <w:b/>
+          <w:sz w:val="24"/>
+        </w:rPr>
+      </w:pPr>
+      <w:r>
+        <w:rPr>
+          <w:rFonts w:ascii="Arial" w:hAnsi="Arial" w:cs="Arial"/>
+          <w:b/>
+          <w:sz w:val="24"/>
+        </w:rPr>
+        <w:t xml:space="preserve">Sprint </w:t>
+      </w:r>
+      <w:proofErr w:type="gramStart"/>
+      <w:r>
+        <w:rPr>
+          <w:rFonts w:ascii="Arial" w:hAnsi="Arial" w:cs="Arial"/>
+          <w:b/>
+          <w:sz w:val="24"/>
+        </w:rPr>
+        <w:t>3</w:t>
+      </w:r>
+      <w:proofErr w:type="gramEnd"/>
+    </w:p>
+    <w:p>
+      <w:pPr>
+        <w:rPr>
+          <w:rFonts w:ascii="Arial" w:hAnsi="Arial" w:cs="Arial"/>
+          <w:sz w:val="24"/>
+        </w:rPr>
+      </w:pPr>
+      <w:r>
+        <w:rPr>
+          <w:rFonts w:ascii="Arial" w:hAnsi="Arial" w:cs="Arial"/>
+          <w:sz w:val="24"/>
+        </w:rPr>
+        <w:t xml:space="preserve">Funcionários Cadastrados: </w:t>
+      </w:r>
+      <w:proofErr w:type="gramStart"/>
+      <w:r>
+        <w:rPr>
+          <w:rFonts w:ascii="Arial" w:hAnsi="Arial" w:cs="Arial"/>
+          <w:sz w:val="24"/>
+        </w:rPr>
+        <w:t>mostra</w:t>
+      </w:r>
+      <w:proofErr w:type="gramEnd"/>
+      <w:r>
+        <w:rPr>
+          <w:rFonts w:ascii="Arial" w:hAnsi="Arial" w:cs="Arial"/>
+          <w:sz w:val="24"/>
+        </w:rPr>
+        <w:t xml:space="preserve"> de forma concisa os dados de todos os funcionários cadastrados.</w:t>
+      </w:r>
+    </w:p>
+    <w:p>
+      <w:pPr>
+        <w:rPr>
+          <w:rFonts w:ascii="Arial" w:hAnsi="Arial" w:cs="Arial"/>
+          <w:sz w:val="24"/>
+        </w:rPr>
+      </w:pPr>
+      <w:r>
+        <w:rPr>
+          <w:rFonts w:ascii="Arial" w:hAnsi="Arial" w:cs="Arial"/>
+          <w:sz w:val="24"/>
+        </w:rPr>
+        <w:t>Serviços realizados, uma tela para consulta os serviços concluídos</w:t>
+      </w:r>
+      <w:proofErr w:type="gramStart"/>
+      <w:r>
+        <w:rPr>
+          <w:rFonts w:ascii="Arial" w:hAnsi="Arial" w:cs="Arial"/>
+          <w:sz w:val="24"/>
+        </w:rPr>
+        <w:t xml:space="preserve">  </w:t>
+      </w:r>
+      <w:proofErr w:type="gramEnd"/>
+      <w:r>
+        <w:rPr>
+          <w:rFonts w:ascii="Arial" w:hAnsi="Arial" w:cs="Arial"/>
+          <w:sz w:val="24"/>
+        </w:rPr>
+        <w:t>de maneira geral, podendo procura pelo nome de clientes quantas ordem de serviço tem em aberto.</w:t>
+      </w:r>
+    </w:p>
+    <w:tbl>
+      <w:tblPr>
+        <w:tblW w:w="4380" w:type="dxa"/>
+        <w:jc w:val="center"/>
+        <w:tblInd w:w="55" w:type="dxa"/>
+        <w:tblCellMar>
+          <w:left w:w="70" w:type="dxa"/>
+          <w:right w:w="70" w:type="dxa"/>
+        </w:tblCellMar>
+        <w:tblLook w:val="04A0" w:firstRow="1" w:lastRow="0" w:firstColumn="1" w:lastColumn="0" w:noHBand="0" w:noVBand="1"/>
+      </w:tblPr>
+      <w:tblGrid>
+        <w:gridCol w:w="1431"/>
+        <w:gridCol w:w="1118"/>
+        <w:gridCol w:w="811"/>
+        <w:gridCol w:w="1020"/>
+      </w:tblGrid>
+      <w:tr>
+        <w:trPr>
+          <w:trHeight w:val="600"/>
+          <w:jc w:val="center"/>
+        </w:trPr>
+        <w:tc>
+          <w:tcPr>
+            <w:tcW w:w="1483" w:type="dxa"/>
+            <w:tcBorders>
+              <w:top w:val="single" w:sz="4" w:space="0" w:color="auto"/>
+              <w:left w:val="single" w:sz="4" w:space="0" w:color="auto"/>
+              <w:bottom w:val="single" w:sz="4" w:space="0" w:color="auto"/>
+              <w:right w:val="single" w:sz="4" w:space="0" w:color="auto"/>
+            </w:tcBorders>
+            <w:shd w:val="clear" w:color="auto" w:fill="auto"/>
+            <w:vAlign w:val="bottom"/>
+            <w:hideMark/>
+          </w:tcPr>
+          <w:p>
+            <w:pPr>
+              <w:spacing w:after="0" w:line="240" w:lineRule="auto"/>
+              <w:rPr>
+                <w:rFonts w:ascii="Arial" w:eastAsia="Times New Roman" w:hAnsi="Arial" w:cs="Arial"/>
+                <w:b/>
+                <w:bCs/>
+                <w:color w:val="000000"/>
+                <w:lang w:eastAsia="pt-BR"/>
+              </w:rPr>
+            </w:pPr>
+            <w:r>
+              <w:rPr>
+                <w:rFonts w:ascii="Arial" w:eastAsia="Times New Roman" w:hAnsi="Arial" w:cs="Arial"/>
+                <w:b/>
+                <w:bCs/>
+                <w:color w:val="000000"/>
+                <w:lang w:eastAsia="pt-BR"/>
+              </w:rPr>
+              <w:t>Descrição</w:t>
+            </w:r>
+          </w:p>
+        </w:tc>
+        <w:tc>
+          <w:tcPr>
+            <w:tcW w:w="1008" w:type="dxa"/>
+            <w:tcBorders>
+              <w:top w:val="single" w:sz="4" w:space="0" w:color="auto"/>
+              <w:left w:val="nil"/>
+              <w:bottom w:val="single" w:sz="4" w:space="0" w:color="auto"/>
+              <w:right w:val="single" w:sz="4" w:space="0" w:color="auto"/>
+            </w:tcBorders>
+            <w:shd w:val="clear" w:color="auto" w:fill="auto"/>
+            <w:vAlign w:val="bottom"/>
+            <w:hideMark/>
+          </w:tcPr>
+          <w:p>
+            <w:pPr>
+              <w:spacing w:after="0" w:line="240" w:lineRule="auto"/>
+              <w:rPr>
+                <w:rFonts w:ascii="Arial" w:eastAsia="Times New Roman" w:hAnsi="Arial" w:cs="Arial"/>
+                <w:b/>
+                <w:bCs/>
+                <w:color w:val="000000"/>
+                <w:lang w:eastAsia="pt-BR"/>
+              </w:rPr>
+            </w:pPr>
+            <w:r>
+              <w:rPr>
+                <w:rFonts w:ascii="Arial" w:eastAsia="Times New Roman" w:hAnsi="Arial" w:cs="Arial"/>
+                <w:b/>
+                <w:bCs/>
+                <w:color w:val="000000"/>
+                <w:lang w:eastAsia="pt-BR"/>
+              </w:rPr>
+              <w:t>Tamanho</w:t>
+            </w:r>
+          </w:p>
+        </w:tc>
+        <w:tc>
+          <w:tcPr>
+            <w:tcW w:w="933" w:type="dxa"/>
+            <w:tcBorders>
+              <w:top w:val="single" w:sz="4" w:space="0" w:color="auto"/>
+              <w:left w:val="nil"/>
+              <w:bottom w:val="single" w:sz="4" w:space="0" w:color="auto"/>
+              <w:right w:val="single" w:sz="4" w:space="0" w:color="auto"/>
+            </w:tcBorders>
+            <w:shd w:val="clear" w:color="auto" w:fill="auto"/>
+            <w:vAlign w:val="bottom"/>
+            <w:hideMark/>
+          </w:tcPr>
+          <w:p>
+            <w:pPr>
+              <w:spacing w:after="0" w:line="240" w:lineRule="auto"/>
+              <w:rPr>
+                <w:rFonts w:ascii="Arial" w:eastAsia="Times New Roman" w:hAnsi="Arial" w:cs="Arial"/>
+                <w:b/>
+                <w:bCs/>
+                <w:color w:val="000000"/>
+                <w:lang w:eastAsia="pt-BR"/>
+              </w:rPr>
+            </w:pPr>
+            <w:r>
+              <w:rPr>
+                <w:rFonts w:ascii="Arial" w:eastAsia="Times New Roman" w:hAnsi="Arial" w:cs="Arial"/>
+                <w:b/>
+                <w:bCs/>
+                <w:color w:val="000000"/>
+                <w:lang w:eastAsia="pt-BR"/>
+              </w:rPr>
+              <w:t>ROI</w:t>
+            </w:r>
+          </w:p>
+        </w:tc>
+        <w:tc>
+          <w:tcPr>
+            <w:tcW w:w="956" w:type="dxa"/>
+            <w:tcBorders>
+              <w:top w:val="single" w:sz="4" w:space="0" w:color="auto"/>
+              <w:left w:val="nil"/>
+              <w:bottom w:val="single" w:sz="4" w:space="0" w:color="auto"/>
+              <w:right w:val="single" w:sz="4" w:space="0" w:color="auto"/>
+            </w:tcBorders>
+            <w:shd w:val="clear" w:color="auto" w:fill="auto"/>
+            <w:vAlign w:val="bottom"/>
+            <w:hideMark/>
+          </w:tcPr>
+          <w:p>
+            <w:pPr>
+              <w:spacing w:after="0" w:line="240" w:lineRule="auto"/>
+              <w:rPr>
+                <w:rFonts w:ascii="Arial" w:eastAsia="Times New Roman" w:hAnsi="Arial" w:cs="Arial"/>
+                <w:b/>
+                <w:bCs/>
+                <w:color w:val="000000"/>
+                <w:lang w:eastAsia="pt-BR"/>
+              </w:rPr>
+            </w:pPr>
+            <w:r>
+              <w:rPr>
+                <w:rFonts w:ascii="Arial" w:eastAsia="Times New Roman" w:hAnsi="Arial" w:cs="Arial"/>
+                <w:b/>
+                <w:bCs/>
+                <w:color w:val="000000"/>
+                <w:lang w:eastAsia="pt-BR"/>
+              </w:rPr>
+              <w:t>STATUS</w:t>
+            </w:r>
+          </w:p>
+        </w:tc>
+      </w:tr>
+      <w:tr>
+        <w:trPr>
+          <w:trHeight w:val="585"/>
+          <w:jc w:val="center"/>
+        </w:trPr>
+        <w:tc>
+          <w:tcPr>
+            <w:tcW w:w="1483" w:type="dxa"/>
+            <w:tcBorders>
+              <w:top w:val="nil"/>
+              <w:left w:val="single" w:sz="4" w:space="0" w:color="auto"/>
+              <w:bottom w:val="single" w:sz="4" w:space="0" w:color="auto"/>
+              <w:right w:val="single" w:sz="4" w:space="0" w:color="auto"/>
+            </w:tcBorders>
+            <w:shd w:val="clear" w:color="auto" w:fill="auto"/>
+            <w:vAlign w:val="bottom"/>
+            <w:hideMark/>
+          </w:tcPr>
+          <w:p>
+            <w:pPr>
+              <w:spacing w:after="0" w:line="240" w:lineRule="auto"/>
+              <w:rPr>
+                <w:rFonts w:ascii="Arial" w:eastAsia="Times New Roman" w:hAnsi="Arial" w:cs="Arial"/>
+                <w:color w:val="000000"/>
+                <w:lang w:eastAsia="pt-BR"/>
+              </w:rPr>
+            </w:pPr>
+            <w:r>
+              <w:rPr>
+                <w:rFonts w:ascii="Arial" w:eastAsia="Times New Roman" w:hAnsi="Arial" w:cs="Arial"/>
+                <w:color w:val="000000"/>
+                <w:lang w:eastAsia="pt-BR"/>
+              </w:rPr>
+              <w:t>Funcionários Cadastrados</w:t>
+            </w:r>
+          </w:p>
+        </w:tc>
+        <w:tc>
+          <w:tcPr>
+            <w:tcW w:w="1008" w:type="dxa"/>
+            <w:tcBorders>
+              <w:top w:val="nil"/>
+              <w:left w:val="nil"/>
+              <w:bottom w:val="single" w:sz="4" w:space="0" w:color="auto"/>
+              <w:right w:val="single" w:sz="4" w:space="0" w:color="auto"/>
+            </w:tcBorders>
+            <w:shd w:val="clear" w:color="auto" w:fill="auto"/>
+            <w:vAlign w:val="bottom"/>
+            <w:hideMark/>
+          </w:tcPr>
+          <w:p>
+            <w:pPr>
+              <w:spacing w:after="0" w:line="240" w:lineRule="auto"/>
+              <w:jc w:val="right"/>
+              <w:rPr>
+                <w:rFonts w:ascii="Arial" w:eastAsia="Times New Roman" w:hAnsi="Arial" w:cs="Arial"/>
+                <w:color w:val="000000"/>
+                <w:lang w:eastAsia="pt-BR"/>
+              </w:rPr>
+            </w:pPr>
+            <w:proofErr w:type="gramStart"/>
+            <w:r>
+              <w:rPr>
+                <w:rFonts w:ascii="Arial" w:eastAsia="Times New Roman" w:hAnsi="Arial" w:cs="Arial"/>
+                <w:color w:val="000000"/>
+                <w:lang w:eastAsia="pt-BR"/>
+              </w:rPr>
+              <w:t>7</w:t>
+            </w:r>
+            <w:proofErr w:type="gramEnd"/>
+          </w:p>
+        </w:tc>
+        <w:tc>
+          <w:tcPr>
+            <w:tcW w:w="933" w:type="dxa"/>
+            <w:tcBorders>
+              <w:top w:val="nil"/>
+              <w:left w:val="nil"/>
+              <w:bottom w:val="single" w:sz="4" w:space="0" w:color="auto"/>
+              <w:right w:val="single" w:sz="4" w:space="0" w:color="auto"/>
+            </w:tcBorders>
+            <w:shd w:val="clear" w:color="auto" w:fill="auto"/>
+            <w:vAlign w:val="bottom"/>
+            <w:hideMark/>
+          </w:tcPr>
+          <w:p>
+            <w:pPr>
+              <w:spacing w:after="0" w:line="240" w:lineRule="auto"/>
+              <w:rPr>
+                <w:rFonts w:ascii="Arial" w:eastAsia="Times New Roman" w:hAnsi="Arial" w:cs="Arial"/>
+                <w:color w:val="000000"/>
+                <w:lang w:eastAsia="pt-BR"/>
+              </w:rPr>
+            </w:pPr>
+            <w:r>
+              <w:rPr>
+                <w:rFonts w:ascii="Arial" w:eastAsia="Times New Roman" w:hAnsi="Arial" w:cs="Arial"/>
+                <w:color w:val="000000"/>
+                <w:lang w:eastAsia="pt-BR"/>
+              </w:rPr>
+              <w:t>Médio</w:t>
+            </w:r>
+          </w:p>
+        </w:tc>
+        <w:tc>
+          <w:tcPr>
+            <w:tcW w:w="956" w:type="dxa"/>
+            <w:tcBorders>
+              <w:top w:val="nil"/>
+              <w:left w:val="nil"/>
+              <w:bottom w:val="single" w:sz="4" w:space="0" w:color="auto"/>
+              <w:right w:val="single" w:sz="4" w:space="0" w:color="auto"/>
+            </w:tcBorders>
+            <w:shd w:val="clear" w:color="auto" w:fill="auto"/>
+            <w:vAlign w:val="bottom"/>
+            <w:hideMark/>
+          </w:tcPr>
+          <w:p>
+            <w:pPr>
+              <w:spacing w:after="0" w:line="240" w:lineRule="auto"/>
+              <w:rPr>
+                <w:rFonts w:ascii="Arial" w:eastAsia="Times New Roman" w:hAnsi="Arial" w:cs="Arial"/>
+                <w:color w:val="000000"/>
+                <w:lang w:eastAsia="pt-BR"/>
+              </w:rPr>
+            </w:pPr>
+            <w:r>
+              <w:rPr>
+                <w:rFonts w:ascii="Arial" w:eastAsia="Times New Roman" w:hAnsi="Arial" w:cs="Arial"/>
+                <w:color w:val="000000"/>
+                <w:lang w:eastAsia="pt-BR"/>
+              </w:rPr>
+              <w:t>A Fazer</w:t>
+            </w:r>
+          </w:p>
+        </w:tc>
+      </w:tr>
+      <w:tr>
+        <w:trPr>
+          <w:trHeight w:val="585"/>
+          <w:jc w:val="center"/>
+        </w:trPr>
+        <w:tc>
+          <w:tcPr>
+            <w:tcW w:w="1483" w:type="dxa"/>
+            <w:tcBorders>
+              <w:top w:val="nil"/>
+              <w:left w:val="single" w:sz="4" w:space="0" w:color="auto"/>
+              <w:bottom w:val="single" w:sz="4" w:space="0" w:color="auto"/>
+              <w:right w:val="single" w:sz="4" w:space="0" w:color="auto"/>
+            </w:tcBorders>
+            <w:shd w:val="clear" w:color="auto" w:fill="auto"/>
+            <w:vAlign w:val="bottom"/>
+            <w:hideMark/>
+          </w:tcPr>
+          <w:p>
+            <w:pPr>
+              <w:spacing w:after="0" w:line="240" w:lineRule="auto"/>
+              <w:rPr>
+                <w:rFonts w:ascii="Arial" w:eastAsia="Times New Roman" w:hAnsi="Arial" w:cs="Arial"/>
+                <w:color w:val="000000"/>
+                <w:lang w:eastAsia="pt-BR"/>
+              </w:rPr>
+            </w:pPr>
+            <w:proofErr w:type="gramStart"/>
+            <w:r>
+              <w:rPr>
+                <w:rFonts w:ascii="Arial" w:eastAsia="Times New Roman" w:hAnsi="Arial" w:cs="Arial"/>
+                <w:color w:val="000000"/>
+                <w:lang w:eastAsia="pt-BR"/>
+              </w:rPr>
+              <w:t>Serviço Realizados</w:t>
+            </w:r>
+            <w:proofErr w:type="gramEnd"/>
+          </w:p>
+        </w:tc>
+        <w:tc>
+          <w:tcPr>
+            <w:tcW w:w="1008" w:type="dxa"/>
+            <w:tcBorders>
+              <w:top w:val="nil"/>
+              <w:left w:val="nil"/>
+              <w:bottom w:val="single" w:sz="4" w:space="0" w:color="auto"/>
+              <w:right w:val="single" w:sz="4" w:space="0" w:color="auto"/>
+            </w:tcBorders>
+            <w:shd w:val="clear" w:color="auto" w:fill="auto"/>
+            <w:vAlign w:val="bottom"/>
+            <w:hideMark/>
+          </w:tcPr>
+          <w:p>
+            <w:pPr>
+              <w:spacing w:after="0" w:line="240" w:lineRule="auto"/>
+              <w:jc w:val="right"/>
+              <w:rPr>
+                <w:rFonts w:ascii="Arial" w:eastAsia="Times New Roman" w:hAnsi="Arial" w:cs="Arial"/>
+                <w:color w:val="000000"/>
+                <w:lang w:eastAsia="pt-BR"/>
+              </w:rPr>
+            </w:pPr>
+            <w:r>
+              <w:rPr>
+                <w:rFonts w:ascii="Arial" w:eastAsia="Times New Roman" w:hAnsi="Arial" w:cs="Arial"/>
+                <w:color w:val="000000"/>
+                <w:lang w:eastAsia="pt-BR"/>
+              </w:rPr>
+              <w:t>10</w:t>
+            </w:r>
+          </w:p>
+        </w:tc>
+        <w:tc>
+          <w:tcPr>
+            <w:tcW w:w="933" w:type="dxa"/>
+            <w:tcBorders>
+              <w:top w:val="nil"/>
+              <w:left w:val="nil"/>
+              <w:bottom w:val="single" w:sz="4" w:space="0" w:color="auto"/>
+              <w:right w:val="single" w:sz="4" w:space="0" w:color="auto"/>
+            </w:tcBorders>
+            <w:shd w:val="clear" w:color="auto" w:fill="auto"/>
+            <w:vAlign w:val="bottom"/>
+            <w:hideMark/>
+          </w:tcPr>
+          <w:p>
+            <w:pPr>
+              <w:spacing w:after="0" w:line="240" w:lineRule="auto"/>
+              <w:rPr>
+                <w:rFonts w:ascii="Arial" w:eastAsia="Times New Roman" w:hAnsi="Arial" w:cs="Arial"/>
+                <w:color w:val="000000"/>
+                <w:lang w:eastAsia="pt-BR"/>
+              </w:rPr>
+            </w:pPr>
+            <w:r>
+              <w:rPr>
+                <w:rFonts w:ascii="Arial" w:eastAsia="Times New Roman" w:hAnsi="Arial" w:cs="Arial"/>
+                <w:color w:val="000000"/>
+                <w:lang w:eastAsia="pt-BR"/>
+              </w:rPr>
+              <w:t>Alto</w:t>
+            </w:r>
+          </w:p>
+        </w:tc>
+        <w:tc>
+          <w:tcPr>
+            <w:tcW w:w="956" w:type="dxa"/>
+            <w:tcBorders>
+              <w:top w:val="nil"/>
+              <w:left w:val="nil"/>
+              <w:bottom w:val="single" w:sz="4" w:space="0" w:color="auto"/>
+              <w:right w:val="single" w:sz="4" w:space="0" w:color="auto"/>
+            </w:tcBorders>
+            <w:shd w:val="clear" w:color="auto" w:fill="auto"/>
+            <w:vAlign w:val="bottom"/>
+            <w:hideMark/>
+          </w:tcPr>
+          <w:p>
+            <w:pPr>
+              <w:spacing w:after="0" w:line="240" w:lineRule="auto"/>
+              <w:rPr>
+                <w:rFonts w:ascii="Arial" w:eastAsia="Times New Roman" w:hAnsi="Arial" w:cs="Arial"/>
+                <w:color w:val="000000"/>
+                <w:lang w:eastAsia="pt-BR"/>
+              </w:rPr>
+            </w:pPr>
+            <w:r>
+              <w:rPr>
+                <w:rFonts w:ascii="Arial" w:eastAsia="Times New Roman" w:hAnsi="Arial" w:cs="Arial"/>
+                <w:color w:val="000000"/>
+                <w:lang w:eastAsia="pt-BR"/>
+              </w:rPr>
+              <w:t>A Fazer</w:t>
+            </w:r>
+          </w:p>
+        </w:tc>
+      </w:tr>
+    </w:tbl>
+    <w:p>
+      <w:pPr>
+        <w:rPr>
+          <w:rFonts w:ascii="Arial" w:hAnsi="Arial" w:cs="Arial"/>
+        </w:rPr>
+      </w:pPr>
+    </w:p>
+    <w:p>
+      <w:pPr>
+        <w:rPr>
+          <w:rFonts w:ascii="Arial" w:hAnsi="Arial" w:cs="Arial"/>
+        </w:rPr>
+      </w:pPr>
+    </w:p>
+    <w:p>
+      <w:pPr>
+        <w:rPr>
+          <w:rFonts w:ascii="Arial" w:hAnsi="Arial" w:cs="Arial"/>
+          <w:sz w:val="24"/>
+        </w:rPr>
+      </w:pPr>
+      <w:proofErr w:type="spellStart"/>
+      <w:r>
+        <w:rPr>
+          <w:rFonts w:ascii="Arial" w:hAnsi="Arial" w:cs="Arial"/>
+          <w:sz w:val="24"/>
+        </w:rPr>
+        <w:t>Product</w:t>
+      </w:r>
+      <w:proofErr w:type="spellEnd"/>
+      <w:r>
+        <w:rPr>
+          <w:rFonts w:ascii="Arial" w:hAnsi="Arial" w:cs="Arial"/>
+          <w:sz w:val="24"/>
+        </w:rPr>
+        <w:t xml:space="preserve"> </w:t>
+      </w:r>
+      <w:proofErr w:type="spellStart"/>
+      <w:proofErr w:type="gramStart"/>
+      <w:r>
+        <w:rPr>
+          <w:rFonts w:ascii="Arial" w:hAnsi="Arial" w:cs="Arial"/>
+          <w:sz w:val="24"/>
+        </w:rPr>
+        <w:t>Owner</w:t>
+      </w:r>
+      <w:proofErr w:type="spellEnd"/>
+      <w:r>
+        <w:rPr>
+          <w:rFonts w:ascii="Arial" w:hAnsi="Arial" w:cs="Arial"/>
+          <w:sz w:val="24"/>
+        </w:rPr>
+        <w:t xml:space="preserve"> :</w:t>
+      </w:r>
+      <w:proofErr w:type="gramEnd"/>
+      <w:r>
+        <w:rPr>
+          <w:rFonts w:ascii="Arial" w:hAnsi="Arial" w:cs="Arial"/>
+          <w:sz w:val="24"/>
+        </w:rPr>
+        <w:t xml:space="preserve"> </w:t>
+      </w:r>
+      <w:proofErr w:type="spellStart"/>
+      <w:r>
+        <w:rPr>
+          <w:rFonts w:ascii="Arial" w:hAnsi="Arial" w:cs="Arial"/>
+          <w:sz w:val="24"/>
+        </w:rPr>
+        <w:t>Antonio</w:t>
+      </w:r>
+      <w:proofErr w:type="spellEnd"/>
+      <w:r>
+        <w:rPr>
+          <w:rFonts w:ascii="Arial" w:hAnsi="Arial" w:cs="Arial"/>
+          <w:sz w:val="24"/>
+        </w:rPr>
+        <w:t xml:space="preserve"> </w:t>
+      </w:r>
+      <w:proofErr w:type="spellStart"/>
+      <w:r>
+        <w:rPr>
+          <w:rFonts w:ascii="Arial" w:hAnsi="Arial" w:cs="Arial"/>
+          <w:sz w:val="24"/>
+        </w:rPr>
+        <w:t>vinicius</w:t>
+      </w:r>
+      <w:proofErr w:type="spellEnd"/>
+    </w:p>
+    <w:p>
+      <w:pPr>
+        <w:rPr>
+          <w:rFonts w:ascii="Arial" w:hAnsi="Arial" w:cs="Arial"/>
+          <w:sz w:val="24"/>
+        </w:rPr>
+      </w:pPr>
+      <w:proofErr w:type="spellStart"/>
+      <w:r>
+        <w:rPr>
+          <w:rFonts w:ascii="Arial" w:hAnsi="Arial" w:cs="Arial"/>
+          <w:sz w:val="24"/>
+        </w:rPr>
+        <w:t>Scrum</w:t>
+      </w:r>
+      <w:proofErr w:type="spellEnd"/>
+      <w:r>
+        <w:rPr>
+          <w:rFonts w:ascii="Arial" w:hAnsi="Arial" w:cs="Arial"/>
+          <w:sz w:val="24"/>
+        </w:rPr>
+        <w:t xml:space="preserve"> </w:t>
+      </w:r>
+      <w:r>
+        <w:rPr>
+          <w:rFonts w:ascii="Arial" w:hAnsi="Arial" w:cs="Arial"/>
+          <w:sz w:val="24"/>
+          <w:u w:val="single"/>
+        </w:rPr>
+        <w:t>Master</w:t>
+      </w:r>
+      <w:r>
+        <w:rPr>
+          <w:rFonts w:ascii="Arial" w:hAnsi="Arial" w:cs="Arial"/>
+          <w:sz w:val="24"/>
+        </w:rPr>
+        <w:t>: Guilherme Barbosa Lima</w:t>
+      </w:r>
+    </w:p>
+    <w:p>
+      <w:pPr>
+        <w:rPr>
+          <w:rFonts w:ascii="Arial" w:hAnsi="Arial" w:cs="Arial"/>
+          <w:sz w:val="24"/>
+        </w:rPr>
+      </w:pPr>
+      <w:r>
+        <w:rPr>
+          <w:rFonts w:ascii="Arial" w:hAnsi="Arial" w:cs="Arial"/>
+          <w:sz w:val="24"/>
+        </w:rPr>
+        <w:t xml:space="preserve">Time: Natan, Thiago Melo, </w:t>
+      </w:r>
+      <w:proofErr w:type="spellStart"/>
+      <w:r>
+        <w:rPr>
+          <w:rFonts w:ascii="Arial" w:hAnsi="Arial" w:cs="Arial"/>
+          <w:sz w:val="24"/>
+        </w:rPr>
+        <w:t>Ruan</w:t>
+      </w:r>
+      <w:proofErr w:type="spellEnd"/>
+      <w:r>
+        <w:rPr>
+          <w:rFonts w:ascii="Arial" w:hAnsi="Arial" w:cs="Arial"/>
+          <w:sz w:val="24"/>
+        </w:rPr>
+        <w:t xml:space="preserve"> </w:t>
+      </w:r>
+      <w:proofErr w:type="gramStart"/>
+      <w:r>
+        <w:rPr>
+          <w:rFonts w:ascii="Arial" w:hAnsi="Arial" w:cs="Arial"/>
+          <w:sz w:val="24"/>
+        </w:rPr>
+        <w:t>Pablo</w:t>
+      </w:r>
+      <w:proofErr w:type="gramEnd"/>
+    </w:p>
+    <w:p>
+      <w:pPr>
+        <w:rPr>
+          <w:rFonts w:ascii="Arial" w:hAnsi="Arial" w:cs="Arial"/>
+        </w:rPr>
+      </w:pPr>
+    </w:p>
+    <w:p>
+      <w:pPr>
+        <w:jc w:val="center"/>
+        <w:rPr>
+          <w:rFonts w:ascii="Arial" w:hAnsi="Arial" w:cs="Arial"/>
+          <w:b/>
+        </w:rPr>
+      </w:pPr>
+    </w:p>
+    <w:p>
+      <w:pPr>
+        <w:jc w:val="center"/>
+        <w:rPr>
+          <w:rFonts w:ascii="Arial" w:hAnsi="Arial" w:cs="Arial"/>
+          <w:b/>
+          <w:sz w:val="24"/>
+        </w:rPr>
+      </w:pPr>
+      <w:proofErr w:type="spellStart"/>
+      <w:r>
+        <w:rPr>
+          <w:rFonts w:ascii="Arial" w:hAnsi="Arial" w:cs="Arial"/>
+          <w:b/>
+          <w:sz w:val="24"/>
+        </w:rPr>
+        <w:t>Sprints</w:t>
+      </w:r>
+      <w:proofErr w:type="spellEnd"/>
+      <w:r>
+        <w:rPr>
+          <w:rFonts w:ascii="Arial" w:hAnsi="Arial" w:cs="Arial"/>
+          <w:b/>
+          <w:sz w:val="24"/>
+        </w:rPr>
+        <w:t xml:space="preserve"> Planning</w:t>
+      </w:r>
+    </w:p>
+    <w:p>
+      <w:pPr>
+        <w:jc w:val="center"/>
+        <w:rPr>
+          <w:rFonts w:ascii="Arial" w:hAnsi="Arial" w:cs="Arial"/>
+        </w:rPr>
+      </w:pPr>
+      <w:r>
+        <w:rPr>
+          <w:noProof/>
+          <w:lang w:eastAsia="pt-BR"/>
+        </w:rPr>
+        <w:drawing>
+          <wp:inline distT="0" distB="0" distL="0" distR="0" wp14:anchorId="41C41A7C" wp14:editId="7FDF8798">
+            <wp:extent cx="6043448" cy="3142593"/>
+            <wp:effectExtent l="0" t="0" r="0" b="1270"/>
+            <wp:docPr id="1" name="Imagem 1"/>
+            <wp:cNvGraphicFramePr>
+              <a:graphicFrameLocks xmlns:a="http://schemas.openxmlformats.org/drawingml/2006/main" noChangeAspect="1"/>
+            </wp:cNvGraphicFramePr>
+            <a:graphic xmlns:a="http://schemas.openxmlformats.org/drawingml/2006/main">
+              <a:graphicData uri="http://schemas.openxmlformats.org/drawingml/2006/picture">
+                <pic:pic xmlns:pic="http://schemas.openxmlformats.org/drawingml/2006/picture">
+                  <pic:nvPicPr>
+                    <pic:cNvPr id="0" name=""/>
+                    <pic:cNvPicPr/>
+                  </pic:nvPicPr>
+                  <pic:blipFill>
+                    <a:blip r:embed="rId5"/>
+                    <a:stretch>
+                      <a:fillRect/>
+                    </a:stretch>
+                  </pic:blipFill>
+                  <pic:spPr>
+                    <a:xfrm>
+                      <a:off x="0" y="0"/>
+                      <a:ext cx="6041275" cy="3141463"/>
+                    </a:xfrm>
+                    <a:prstGeom prst="rect">
+                      <a:avLst/>
+                    </a:prstGeom>
+                  </pic:spPr>
+                </pic:pic>
+              </a:graphicData>
+            </a:graphic>
+          </wp:inline>
+        </w:drawing>
+      </w:r>
+    </w:p>
+    <w:p>
+      <w:pPr>
+        <w:rPr>
+          <w:rFonts w:ascii="Arial" w:hAnsi="Arial" w:cs="Arial"/>
+        </w:rPr>
+      </w:pPr>
+    </w:p>
+    <w:p>
+      <w:pPr>
+        <w:rPr>
+          <w:rFonts w:ascii="Arial" w:hAnsi="Arial" w:cs="Arial"/>
+        </w:rPr>
+      </w:pPr>
+    </w:p>
+    <w:p>
+      <w:pPr>
+        <w:jc w:val="center"/>
+        <w:rPr>
+          <w:rFonts w:ascii="Arial" w:hAnsi="Arial" w:cs="Arial"/>
+          <w:b/>
+        </w:rPr>
+      </w:pPr>
+    </w:p>
+    <w:p>
+      <w:pPr>
+        <w:jc w:val="center"/>
+        <w:rPr>
+          <w:rFonts w:ascii="Arial" w:hAnsi="Arial" w:cs="Arial"/>
+          <w:b/>
+          <w:sz w:val="24"/>
+        </w:rPr>
+      </w:pPr>
+      <w:proofErr w:type="spellStart"/>
+      <w:r>
+        <w:rPr>
+          <w:rFonts w:ascii="Arial" w:hAnsi="Arial" w:cs="Arial"/>
+          <w:b/>
+          <w:sz w:val="24"/>
+        </w:rPr>
+        <w:t>Spint</w:t>
+      </w:r>
+      <w:proofErr w:type="spellEnd"/>
+      <w:r>
+        <w:rPr>
+          <w:rFonts w:ascii="Arial" w:hAnsi="Arial" w:cs="Arial"/>
+          <w:b/>
+          <w:sz w:val="24"/>
+        </w:rPr>
+        <w:t xml:space="preserve"> </w:t>
+      </w:r>
+      <w:proofErr w:type="spellStart"/>
+      <w:r>
+        <w:rPr>
+          <w:rFonts w:ascii="Arial" w:hAnsi="Arial" w:cs="Arial"/>
+          <w:b/>
+          <w:sz w:val="24"/>
+        </w:rPr>
+        <w:t>Retrospective</w:t>
+      </w:r>
+      <w:proofErr w:type="spellEnd"/>
+    </w:p>
+    <w:p>
+      <w:pPr>
+        <w:jc w:val="center"/>
+        <w:rPr>
+          <w:rFonts w:ascii="Arial" w:hAnsi="Arial" w:cs="Arial"/>
+          <w:b/>
+          <w:sz w:val="24"/>
+        </w:rPr>
+      </w:pPr>
+      <w:r>
+        <w:rPr>
+          <w:rFonts w:ascii="Arial" w:hAnsi="Arial" w:cs="Arial"/>
+          <w:b/>
+          <w:sz w:val="24"/>
+        </w:rPr>
+        <w:t xml:space="preserve">Do 1º para o 2º </w:t>
+      </w:r>
+      <w:proofErr w:type="spellStart"/>
+      <w:r>
+        <w:rPr>
+          <w:rFonts w:ascii="Arial" w:hAnsi="Arial" w:cs="Arial"/>
+          <w:b/>
+          <w:sz w:val="24"/>
+        </w:rPr>
+        <w:t>sprint</w:t>
       </w:r>
       <w:bookmarkStart w:id="0" w:name="_GoBack"/>
       <w:bookmarkEnd w:id="0"/>
-      <w:r>
-        <w:rPr>
-          <w:rFonts w:ascii="Arial" w:hAnsi="Arial" w:cs="Arial"/>
-        </w:rPr>
-        <w:t xml:space="preserve">ndereço, </w:t>
+      <w:proofErr w:type="spellEnd"/>
+    </w:p>
+    <w:p>
+      <w:pPr>
+        <w:rPr>
+          <w:rFonts w:ascii="Arial" w:hAnsi="Arial" w:cs="Arial"/>
+          <w:sz w:val="24"/>
+        </w:rPr>
+      </w:pPr>
+      <w:r>
+        <w:rPr>
+          <w:rFonts w:ascii="Arial" w:hAnsi="Arial" w:cs="Arial"/>
+          <w:sz w:val="24"/>
+        </w:rPr>
+        <w:t>O que ouve de bom? Começo da formação da plataforma, para melhor entendimento do cliente.</w:t>
+      </w:r>
+    </w:p>
+    <w:p>
+      <w:pPr>
+        <w:rPr>
+          <w:rFonts w:ascii="Arial" w:hAnsi="Arial" w:cs="Arial"/>
+          <w:sz w:val="24"/>
+        </w:rPr>
+      </w:pPr>
+      <w:r>
+        <w:rPr>
+          <w:rFonts w:ascii="Arial" w:hAnsi="Arial" w:cs="Arial"/>
+          <w:sz w:val="24"/>
+        </w:rPr>
+        <w:t>O que ouve de ruim? Falta de validação dos cadastros</w:t>
+      </w:r>
+    </w:p>
+    <w:p>
+      <w:pPr>
+        <w:jc w:val="center"/>
+        <w:rPr>
+          <w:rFonts w:ascii="Arial" w:hAnsi="Arial" w:cs="Arial"/>
+          <w:b/>
+          <w:sz w:val="24"/>
+        </w:rPr>
+      </w:pPr>
+      <w:r>
+        <w:rPr>
+          <w:rFonts w:ascii="Arial" w:hAnsi="Arial" w:cs="Arial"/>
+          <w:b/>
+          <w:sz w:val="24"/>
+        </w:rPr>
+        <w:t>Do 2º para o 3</w:t>
+      </w:r>
+      <w:r>
+        <w:rPr>
+          <w:rFonts w:ascii="Arial" w:hAnsi="Arial" w:cs="Arial"/>
+          <w:b/>
+          <w:sz w:val="24"/>
+        </w:rPr>
+        <w:t xml:space="preserve">º </w:t>
       </w:r>
       <w:proofErr w:type="spellStart"/>
       <w:r>
         <w:rPr>
           <w:rFonts w:ascii="Arial" w:hAnsi="Arial" w:cs="Arial"/>
-        </w:rPr>
-        <w:t>cep</w:t>
+          <w:b/>
+          <w:sz w:val="24"/>
+        </w:rPr>
+        <w:t>sprint</w:t>
       </w:r>
       <w:proofErr w:type="spellEnd"/>
-      <w:r>
-        <w:rPr>
-          <w:rFonts w:ascii="Arial" w:hAnsi="Arial" w:cs="Arial"/>
-        </w:rPr>
-        <w:t xml:space="preserve">, telefone, data de nascimento, estado. </w:t>
+    </w:p>
+    <w:p>
+      <w:pPr>
+        <w:rPr>
+          <w:rFonts w:ascii="Arial" w:hAnsi="Arial" w:cs="Arial"/>
+          <w:sz w:val="24"/>
+        </w:rPr>
+      </w:pPr>
+      <w:r>
+        <w:rPr>
+          <w:rFonts w:ascii="Arial" w:hAnsi="Arial" w:cs="Arial"/>
+          <w:sz w:val="24"/>
+        </w:rPr>
+        <w:t>O que ouve de bom?</w:t>
+      </w:r>
+      <w:r>
+        <w:rPr>
+          <w:rFonts w:ascii="Arial" w:hAnsi="Arial" w:cs="Arial"/>
+          <w:sz w:val="24"/>
+        </w:rPr>
+        <w:t xml:space="preserve"> Sistema com sua principal função em </w:t>
+      </w:r>
+      <w:r>
+        <w:rPr>
+          <w:rFonts w:ascii="Arial" w:hAnsi="Arial" w:cs="Arial"/>
+          <w:sz w:val="24"/>
+        </w:rPr>
+        <w:t>uso</w:t>
+      </w:r>
+      <w:r>
+        <w:rPr>
+          <w:rFonts w:ascii="Arial" w:hAnsi="Arial" w:cs="Arial"/>
+          <w:sz w:val="24"/>
+        </w:rPr>
+        <w:t>.</w:t>
+      </w:r>
+    </w:p>
+    <w:p>
+      <w:pPr>
+        <w:rPr>
+          <w:rFonts w:ascii="Arial" w:hAnsi="Arial" w:cs="Arial"/>
+          <w:sz w:val="24"/>
+        </w:rPr>
+      </w:pPr>
+      <w:r>
+        <w:rPr>
+          <w:rFonts w:ascii="Arial" w:hAnsi="Arial" w:cs="Arial"/>
+          <w:sz w:val="24"/>
+        </w:rPr>
+        <w:t>O que ouve de ruim?</w:t>
+      </w:r>
+      <w:r>
+        <w:rPr>
+          <w:rFonts w:ascii="Arial" w:hAnsi="Arial" w:cs="Arial"/>
+          <w:sz w:val="24"/>
+        </w:rPr>
+        <w:t xml:space="preserve"> Nada </w:t>
+      </w:r>
+      <w:proofErr w:type="gramStart"/>
+      <w:r>
+        <w:rPr>
+          <w:rFonts w:ascii="Arial" w:hAnsi="Arial" w:cs="Arial"/>
+          <w:sz w:val="24"/>
+        </w:rPr>
+        <w:t>à</w:t>
+      </w:r>
+      <w:proofErr w:type="gramEnd"/>
+      <w:r>
+        <w:rPr>
+          <w:rFonts w:ascii="Arial" w:hAnsi="Arial" w:cs="Arial"/>
+          <w:sz w:val="24"/>
+        </w:rPr>
+        <w:t xml:space="preserve"> </w:t>
+      </w:r>
+      <w:r>
+        <w:rPr>
+          <w:rFonts w:ascii="Arial" w:hAnsi="Arial" w:cs="Arial"/>
+          <w:sz w:val="24"/>
+        </w:rPr>
+        <w:t>acrescentar</w:t>
       </w:r>
     </w:p>
     <w:p>
@@ -161,165 +2349,121 @@
         <w:rPr>
           <w:rFonts w:ascii="Arial" w:hAnsi="Arial" w:cs="Arial"/>
           <w:b/>
-        </w:rPr>
-      </w:pPr>
-      <w:r>
-        <w:rPr>
-          <w:rFonts w:ascii="Arial" w:hAnsi="Arial" w:cs="Arial"/>
-          <w:b/>
-        </w:rPr>
-        <w:t xml:space="preserve">Sprint </w:t>
+          <w:sz w:val="24"/>
+        </w:rPr>
+      </w:pPr>
+      <w:r>
+        <w:rPr>
+          <w:rFonts w:ascii="Arial" w:hAnsi="Arial" w:cs="Arial"/>
+          <w:b/>
+          <w:sz w:val="24"/>
+        </w:rPr>
+        <w:t xml:space="preserve">Do </w:t>
+      </w:r>
+      <w:r>
+        <w:rPr>
+          <w:rFonts w:ascii="Arial" w:hAnsi="Arial" w:cs="Arial"/>
+          <w:b/>
+          <w:sz w:val="24"/>
+        </w:rPr>
+        <w:t>3</w:t>
+      </w:r>
+      <w:r>
+        <w:rPr>
+          <w:rFonts w:ascii="Arial" w:hAnsi="Arial" w:cs="Arial"/>
+          <w:b/>
+          <w:sz w:val="24"/>
+        </w:rPr>
+        <w:t xml:space="preserve">º para o </w:t>
+      </w:r>
+      <w:r>
+        <w:rPr>
+          <w:rFonts w:ascii="Arial" w:hAnsi="Arial" w:cs="Arial"/>
+          <w:b/>
+          <w:sz w:val="24"/>
+        </w:rPr>
+        <w:t>Entrega</w:t>
+      </w:r>
+    </w:p>
+    <w:p>
+      <w:pPr>
+        <w:rPr>
+          <w:rFonts w:ascii="Arial" w:hAnsi="Arial" w:cs="Arial"/>
+          <w:sz w:val="24"/>
+        </w:rPr>
+      </w:pPr>
+      <w:r>
+        <w:rPr>
+          <w:rFonts w:ascii="Arial" w:hAnsi="Arial" w:cs="Arial"/>
+          <w:sz w:val="24"/>
+        </w:rPr>
+        <w:t>O que ouve de bom?</w:t>
+      </w:r>
+      <w:r>
+        <w:rPr>
+          <w:rFonts w:ascii="Arial" w:hAnsi="Arial" w:cs="Arial"/>
+          <w:sz w:val="24"/>
+        </w:rPr>
+        <w:t xml:space="preserve"> Implantação do sistema no servidor.</w:t>
+      </w:r>
+    </w:p>
+    <w:p>
+      <w:pPr>
+        <w:rPr>
+          <w:rFonts w:ascii="Arial" w:hAnsi="Arial" w:cs="Arial"/>
+          <w:sz w:val="24"/>
+        </w:rPr>
+      </w:pPr>
+      <w:r>
+        <w:rPr>
+          <w:rFonts w:ascii="Arial" w:hAnsi="Arial" w:cs="Arial"/>
+          <w:sz w:val="24"/>
+        </w:rPr>
+        <w:t>O que ouve de ruim?</w:t>
+      </w:r>
+      <w:r>
+        <w:rPr>
+          <w:rFonts w:ascii="Arial" w:hAnsi="Arial" w:cs="Arial"/>
+          <w:sz w:val="24"/>
+        </w:rPr>
+        <w:t xml:space="preserve"> </w:t>
+      </w:r>
+      <w:r>
+        <w:rPr>
+          <w:rFonts w:ascii="Arial" w:hAnsi="Arial" w:cs="Arial"/>
+          <w:sz w:val="24"/>
+        </w:rPr>
+        <w:t xml:space="preserve">Nada </w:t>
       </w:r>
       <w:proofErr w:type="gramStart"/>
       <w:r>
         <w:rPr>
           <w:rFonts w:ascii="Arial" w:hAnsi="Arial" w:cs="Arial"/>
-          <w:b/>
-        </w:rPr>
-        <w:t>2</w:t>
+          <w:sz w:val="24"/>
+        </w:rPr>
+        <w:t>à</w:t>
       </w:r>
       <w:proofErr w:type="gramEnd"/>
-    </w:p>
-    <w:p>
-      <w:pPr>
-        <w:rPr>
-          <w:rFonts w:ascii="Arial" w:hAnsi="Arial" w:cs="Arial"/>
-        </w:rPr>
-      </w:pPr>
-      <w:r>
-        <w:rPr>
-          <w:rFonts w:ascii="Arial" w:hAnsi="Arial" w:cs="Arial"/>
-        </w:rPr>
-        <w:t>Cadastro da ordem de serviço, ira contem a especificação do serviço a ser realizado como, o cliente para qual o serviço vai ser realizado, descrição do serviço, data da criação do serviço, data prevista para a execução do serviço, valor do serviço, desconto do serviço, forma de pagamento.</w:t>
-      </w:r>
-    </w:p>
-    <w:p>
-      <w:pPr>
-        <w:rPr>
-          <w:rFonts w:ascii="Arial" w:hAnsi="Arial" w:cs="Arial"/>
-        </w:rPr>
-      </w:pPr>
-      <w:r>
-        <w:rPr>
-          <w:rFonts w:ascii="Arial" w:hAnsi="Arial" w:cs="Arial"/>
-        </w:rPr>
-        <w:t>Serviços abertos ser a realizado uma tela para consulta os serviços realizados de maneira geral, podendo procura pelo nome de clientes quantas ordem de serviço tem em aberto.</w:t>
-      </w:r>
-    </w:p>
-    <w:p>
-      <w:pPr>
-        <w:jc w:val="center"/>
-        <w:rPr>
-          <w:rFonts w:ascii="Arial" w:hAnsi="Arial" w:cs="Arial"/>
-          <w:b/>
-        </w:rPr>
-      </w:pPr>
-      <w:r>
-        <w:rPr>
-          <w:rFonts w:ascii="Arial" w:hAnsi="Arial" w:cs="Arial"/>
-          <w:b/>
-        </w:rPr>
-        <w:t xml:space="preserve">Sprint </w:t>
-      </w:r>
-      <w:proofErr w:type="gramStart"/>
-      <w:r>
-        <w:rPr>
-          <w:rFonts w:ascii="Arial" w:hAnsi="Arial" w:cs="Arial"/>
-          <w:b/>
-        </w:rPr>
-        <w:t>3</w:t>
-      </w:r>
-      <w:proofErr w:type="gramEnd"/>
-    </w:p>
-    <w:p>
-      <w:pPr>
-        <w:rPr>
-          <w:rFonts w:ascii="Arial" w:hAnsi="Arial" w:cs="Arial"/>
-        </w:rPr>
-      </w:pPr>
-      <w:r>
-        <w:rPr>
-          <w:rFonts w:ascii="Arial" w:hAnsi="Arial" w:cs="Arial"/>
-        </w:rPr>
-        <w:t>Relatório geral do sistema</w:t>
-      </w:r>
-      <w:proofErr w:type="gramStart"/>
-      <w:r>
-        <w:rPr>
-          <w:rFonts w:ascii="Arial" w:hAnsi="Arial" w:cs="Arial"/>
-        </w:rPr>
-        <w:t>, mostra</w:t>
-      </w:r>
-      <w:proofErr w:type="gramEnd"/>
-      <w:r>
-        <w:rPr>
-          <w:rFonts w:ascii="Arial" w:hAnsi="Arial" w:cs="Arial"/>
-        </w:rPr>
-        <w:t xml:space="preserve"> quantas ordens tem em aberto em um determinado período, quantas ordem foram encerradas em um determinado período, valor já recebido pela ordem de serviço em períodos. </w:t>
-      </w:r>
-    </w:p>
-    <w:p>
-      <w:pPr>
-        <w:rPr>
-          <w:rFonts w:ascii="Arial" w:hAnsi="Arial" w:cs="Arial"/>
-        </w:rPr>
-      </w:pPr>
-      <w:r>
-        <w:rPr>
-          <w:rFonts w:ascii="Arial" w:hAnsi="Arial" w:cs="Arial"/>
-        </w:rPr>
-        <w:t xml:space="preserve">Serviços </w:t>
-      </w:r>
-      <w:r>
-        <w:rPr>
-          <w:rFonts w:ascii="Arial" w:hAnsi="Arial" w:cs="Arial"/>
-        </w:rPr>
-        <w:t xml:space="preserve">realizados, </w:t>
-      </w:r>
-      <w:r>
-        <w:rPr>
-          <w:rFonts w:ascii="Arial" w:hAnsi="Arial" w:cs="Arial"/>
-        </w:rPr>
-        <w:t xml:space="preserve">uma tela para consulta os serviços </w:t>
-      </w:r>
-      <w:r>
-        <w:rPr>
-          <w:rFonts w:ascii="Arial" w:hAnsi="Arial" w:cs="Arial"/>
-        </w:rPr>
-        <w:t>concluídos</w:t>
-      </w:r>
-      <w:proofErr w:type="gramStart"/>
-      <w:r>
-        <w:rPr>
-          <w:rFonts w:ascii="Arial" w:hAnsi="Arial" w:cs="Arial"/>
+      <w:r>
+        <w:rPr>
+          <w:rFonts w:ascii="Arial" w:hAnsi="Arial" w:cs="Arial"/>
+          <w:sz w:val="24"/>
         </w:rPr>
         <w:t xml:space="preserve"> </w:t>
       </w:r>
       <w:r>
         <w:rPr>
           <w:rFonts w:ascii="Arial" w:hAnsi="Arial" w:cs="Arial"/>
-        </w:rPr>
-        <w:t xml:space="preserve"> </w:t>
-      </w:r>
-      <w:proofErr w:type="gramEnd"/>
-      <w:r>
-        <w:rPr>
-          <w:rFonts w:ascii="Arial" w:hAnsi="Arial" w:cs="Arial"/>
-        </w:rPr>
-        <w:t>de maneira geral, podendo procura pelo nome de clientes quantas ordem de serviço tem em aberto.</w:t>
-      </w:r>
-    </w:p>
-    <w:p>
-      <w:pPr>
-        <w:rPr>
-          <w:rFonts w:ascii="Arial" w:hAnsi="Arial" w:cs="Arial"/>
-        </w:rPr>
-      </w:pPr>
-    </w:p>
-    <w:p>
-      <w:pPr>
-        <w:rPr>
-          <w:rFonts w:ascii="Arial" w:hAnsi="Arial" w:cs="Arial"/>
+          <w:sz w:val="24"/>
+        </w:rPr>
+        <w:t>acrescentar</w:t>
+      </w:r>
+    </w:p>
+    <w:p>
+      <w:pPr>
+        <w:rPr>
+          <w:rFonts w:ascii="Arial" w:hAnsi="Arial" w:cs="Arial"/>
+          <w:b/>
         </w:rPr>
       </w:pPr>
     </w:p>
@@ -529,6 +2673,36 @@
     <w:semiHidden/>
     <w:unhideWhenUsed/>
   </w:style>
+  <w:style w:type="paragraph" w:styleId="Textodebalo">
+    <w:name w:val="Balloon Text"/>
+    <w:basedOn w:val="Normal"/>
+    <w:link w:val="TextodebaloChar"/>
+    <w:uiPriority w:val="99"/>
+    <w:semiHidden/>
+    <w:unhideWhenUsed/>
+    <w:rsid w:val="001A649C"/>
+    <w:pPr>
+      <w:spacing w:after="0" w:line="240" w:lineRule="auto"/>
+    </w:pPr>
+    <w:rPr>
+      <w:rFonts w:ascii="Tahoma" w:hAnsi="Tahoma" w:cs="Tahoma"/>
+      <w:sz w:val="16"/>
+      <w:szCs w:val="16"/>
+    </w:rPr>
+  </w:style>
+  <w:style w:type="character" w:customStyle="1" w:styleId="TextodebaloChar">
+    <w:name w:val="Texto de balão Char"/>
+    <w:basedOn w:val="Fontepargpadro"/>
+    <w:link w:val="Textodebalo"/>
+    <w:uiPriority w:val="99"/>
+    <w:semiHidden/>
+    <w:rsid w:val="001A649C"/>
+    <w:rPr>
+      <w:rFonts w:ascii="Tahoma" w:hAnsi="Tahoma" w:cs="Tahoma"/>
+      <w:sz w:val="16"/>
+      <w:szCs w:val="16"/>
+    </w:rPr>
+  </w:style>
 </w:styles>
 </file>
 
@@ -718,6 +2892,36 @@
     <w:uiPriority w:val="99"/>
     <w:semiHidden/>
     <w:unhideWhenUsed/>
+  </w:style>
+  <w:style w:type="paragraph" w:styleId="Textodebalo">
+    <w:name w:val="Balloon Text"/>
+    <w:basedOn w:val="Normal"/>
+    <w:link w:val="TextodebaloChar"/>
+    <w:uiPriority w:val="99"/>
+    <w:semiHidden/>
+    <w:unhideWhenUsed/>
+    <w:rsid w:val="001A649C"/>
+    <w:pPr>
+      <w:spacing w:after="0" w:line="240" w:lineRule="auto"/>
+    </w:pPr>
+    <w:rPr>
+      <w:rFonts w:ascii="Tahoma" w:hAnsi="Tahoma" w:cs="Tahoma"/>
+      <w:sz w:val="16"/>
+      <w:szCs w:val="16"/>
+    </w:rPr>
+  </w:style>
+  <w:style w:type="character" w:customStyle="1" w:styleId="TextodebaloChar">
+    <w:name w:val="Texto de balão Char"/>
+    <w:basedOn w:val="Fontepargpadro"/>
+    <w:link w:val="Textodebalo"/>
+    <w:uiPriority w:val="99"/>
+    <w:semiHidden/>
+    <w:rsid w:val="001A649C"/>
+    <w:rPr>
+      <w:rFonts w:ascii="Tahoma" w:hAnsi="Tahoma" w:cs="Tahoma"/>
+      <w:sz w:val="16"/>
+      <w:szCs w:val="16"/>
+    </w:rPr>
   </w:style>
 </w:styles>
 </file>

</xml_diff>